<commit_message>
Final version Git and Github
</commit_message>
<xml_diff>
--- a/Git y Github.docx
+++ b/Git y Github.docx
@@ -1,30 +1,21 @@
 
 <file path=word/document.xml><?xml version="1.0" encoding="utf-8"?>
-<w:document xmlns:wpc="http://schemas.microsoft.com/office/word/2010/wordprocessingCanvas" xmlns:cx="http://schemas.microsoft.com/office/drawing/2014/chartex" xmlns:cx1="http://schemas.microsoft.com/office/drawing/2015/9/8/chartex" xmlns:cx2="http://schemas.microsoft.com/office/drawing/2015/10/21/chartex" xmlns:cx3="http://schemas.microsoft.com/office/drawing/2016/5/9/chartex" xmlns:cx4="http://schemas.microsoft.com/office/drawing/2016/5/10/chartex" xmlns:cx5="http://schemas.microsoft.com/office/drawing/2016/5/11/chartex" xmlns:cx6="http://schemas.microsoft.com/office/drawing/2016/5/12/chartex" xmlns:cx7="http://schemas.microsoft.com/office/drawing/2016/5/13/chartex" xmlns:cx8="http://schemas.microsoft.com/office/drawing/2016/5/14/chartex" xmlns:mc="http://schemas.openxmlformats.org/markup-compatibility/2006" xmlns:aink="http://schemas.microsoft.com/office/drawing/2016/ink" xmlns:am3d="http://schemas.microsoft.com/office/drawing/2017/model3d" xmlns:o="urn:schemas-microsoft-com:office:office" xmlns:r="http://schemas.openxmlformats.org/officeDocument/2006/relationships" xmlns:m="http://schemas.openxmlformats.org/officeDocument/2006/math" xmlns:v="urn:schemas-microsoft-com:vml" xmlns:wp14="http://schemas.microsoft.com/office/word/2010/wordprocessingDrawing" xmlns:wp="http://schemas.openxmlformats.org/drawingml/2006/wordprocessingDrawing" xmlns:w10="urn:schemas-microsoft-com:office:word" xmlns:w="http://schemas.openxmlformats.org/wordprocessingml/2006/main" xmlns:w14="http://schemas.microsoft.com/office/word/2010/wordml" xmlns:w15="http://schemas.microsoft.com/office/word/2012/wordml" xmlns:w16cid="http://schemas.microsoft.com/office/word/2016/wordml/cid" xmlns:w16se="http://schemas.microsoft.com/office/word/2015/wordml/symex" xmlns:wpg="http://schemas.microsoft.com/office/word/2010/wordprocessingGroup" xmlns:wpi="http://schemas.microsoft.com/office/word/2010/wordprocessingInk" xmlns:wne="http://schemas.microsoft.com/office/word/2006/wordml" xmlns:wps="http://schemas.microsoft.com/office/word/2010/wordprocessingShape" mc:Ignorable="w14 w15 w16se w16cid wp14">
+<w:document xmlns:wpc="http://schemas.microsoft.com/office/word/2010/wordprocessingCanvas" xmlns:cx="http://schemas.microsoft.com/office/drawing/2014/chartex" xmlns:cx1="http://schemas.microsoft.com/office/drawing/2015/9/8/chartex" xmlns:cx2="http://schemas.microsoft.com/office/drawing/2015/10/21/chartex" xmlns:cx3="http://schemas.microsoft.com/office/drawing/2016/5/9/chartex" xmlns:cx4="http://schemas.microsoft.com/office/drawing/2016/5/10/chartex" xmlns:cx5="http://schemas.microsoft.com/office/drawing/2016/5/11/chartex" xmlns:cx6="http://schemas.microsoft.com/office/drawing/2016/5/12/chartex" xmlns:cx7="http://schemas.microsoft.com/office/drawing/2016/5/13/chartex" xmlns:cx8="http://schemas.microsoft.com/office/drawing/2016/5/14/chartex" xmlns:mc="http://schemas.openxmlformats.org/markup-compatibility/2006" xmlns:aink="http://schemas.microsoft.com/office/drawing/2016/ink" xmlns:am3d="http://schemas.microsoft.com/office/drawing/2017/model3d" xmlns:o="urn:schemas-microsoft-com:office:office" xmlns:r="http://schemas.openxmlformats.org/officeDocument/2006/relationships" xmlns:m="http://schemas.openxmlformats.org/officeDocument/2006/math" xmlns:v="urn:schemas-microsoft-com:vml" xmlns:wp14="http://schemas.microsoft.com/office/word/2010/wordprocessingDrawing" xmlns:wp="http://schemas.openxmlformats.org/drawingml/2006/wordprocessingDrawing" xmlns:w10="urn:schemas-microsoft-com:office:word" xmlns:w="http://schemas.openxmlformats.org/wordprocessingml/2006/main" xmlns:w14="http://schemas.microsoft.com/office/word/2010/wordml" xmlns:w15="http://schemas.microsoft.com/office/word/2012/wordml" xmlns:w16cex="http://schemas.microsoft.com/office/word/2018/wordml/cex" xmlns:w16cid="http://schemas.microsoft.com/office/word/2016/wordml/cid" xmlns:w16="http://schemas.microsoft.com/office/word/2018/wordml" xmlns:w16se="http://schemas.microsoft.com/office/word/2015/wordml/symex" xmlns:wpg="http://schemas.microsoft.com/office/word/2010/wordprocessingGroup" xmlns:wpi="http://schemas.microsoft.com/office/word/2010/wordprocessingInk" xmlns:wne="http://schemas.microsoft.com/office/word/2006/wordml" xmlns:wps="http://schemas.microsoft.com/office/word/2010/wordprocessingShape" mc:Ignorable="w14 w15 w16se w16cid w16 w16cex wp14">
+  <w:background w:color="FFFFFF" w:themeColor="background1"/>
   <w:body>
     <w:p>
       <w:pPr>
+        <w:jc w:val="center"/>
         <w:rPr>
           <w:rFonts w:ascii="Algerian" w:hAnsi="Algerian"/>
           <w:sz w:val="56"/>
           <w:szCs w:val="56"/>
         </w:rPr>
       </w:pPr>
-    </w:p>
-    <w:p>
-      <w:pPr>
-        <w:jc w:val="center"/>
-        <w:rPr>
-          <w:rFonts w:ascii="Algerian" w:hAnsi="Algerian"/>
-          <w:sz w:val="56"/>
-          <w:szCs w:val="56"/>
-        </w:rPr>
-      </w:pPr>
       <w:r>
         <w:rPr>
           <w:noProof/>
         </w:rPr>
-        <w:lastRenderedPageBreak/>
         <w:drawing>
           <wp:inline distT="0" distB="0" distL="0" distR="0" wp14:anchorId="02924ADC" wp14:editId="2A2DF805">
             <wp:extent cx="4743450" cy="7810500"/>
@@ -164,16 +155,6 @@
           <w:szCs w:val="56"/>
         </w:rPr>
       </w:pPr>
-    </w:p>
-    <w:p>
-      <w:pPr>
-        <w:jc w:val="center"/>
-        <w:rPr>
-          <w:rFonts w:ascii="Algerian" w:hAnsi="Algerian"/>
-          <w:sz w:val="56"/>
-          <w:szCs w:val="56"/>
-        </w:rPr>
-      </w:pPr>
       <w:r>
         <w:rPr>
           <w:noProof/>
@@ -301,25 +282,6 @@
     </w:p>
     <w:p>
       <w:pPr>
-        <w:jc w:val="center"/>
-        <w:rPr>
-          <w:rFonts w:ascii="Algerian" w:hAnsi="Algerian"/>
-          <w:sz w:val="56"/>
-          <w:szCs w:val="56"/>
-        </w:rPr>
-      </w:pPr>
-      <w:r>
-        <w:rPr>
-          <w:rFonts w:ascii="Algerian" w:hAnsi="Algerian"/>
-          <w:sz w:val="56"/>
-          <w:szCs w:val="56"/>
-        </w:rPr>
-        <w:lastRenderedPageBreak/>
-        <w:t>NOTAS IMPORTANTES.</w:t>
-      </w:r>
-    </w:p>
-    <w:p>
-      <w:pPr>
         <w:spacing w:before="100" w:beforeAutospacing="1" w:after="100" w:afterAutospacing="1" w:line="240" w:lineRule="auto"/>
         <w:outlineLvl w:val="0"/>
         <w:rPr>
@@ -342,6 +304,7 @@
           <w:szCs w:val="48"/>
           <w:lang w:eastAsia="es-CO"/>
         </w:rPr>
+        <w:lastRenderedPageBreak/>
         <w:t>Introducción a la terminal y línea de comandos</w:t>
       </w:r>
     </w:p>
@@ -1398,11 +1361,8 @@
           <w:szCs w:val="24"/>
           <w:lang w:eastAsia="es-CO"/>
         </w:rPr>
-        <w:lastRenderedPageBreak/>
         <w:t>Todos estos comandos tienen</w:t>
       </w:r>
-      <w:bookmarkStart w:id="0" w:name="_GoBack"/>
-      <w:bookmarkEnd w:id="0"/>
       <w:r>
         <w:rPr>
           <w:rFonts w:ascii="Times New Roman" w:eastAsia="Times New Roman" w:hAnsi="Times New Roman" w:cs="Times New Roman"/>
@@ -1428,7 +1388,17 @@
           <w:szCs w:val="24"/>
           <w:lang w:eastAsia="es-CO"/>
         </w:rPr>
-        <w:t xml:space="preserve"> para que la terminal nos muestre todas las posibles carpetas o comandos que podemos ejecutar. Si presionas la tecla </w:t>
+        <w:t xml:space="preserve"> para que la terminal nos muestre todas las posibles </w:t>
+      </w:r>
+      <w:r>
+        <w:rPr>
+          <w:rFonts w:ascii="Times New Roman" w:eastAsia="Times New Roman" w:hAnsi="Times New Roman" w:cs="Times New Roman"/>
+          <w:sz w:val="24"/>
+          <w:szCs w:val="24"/>
+          <w:lang w:eastAsia="es-CO"/>
+        </w:rPr>
+        <w:lastRenderedPageBreak/>
+        <w:t xml:space="preserve">carpetas o comandos que podemos ejecutar. Si presionas la tecla </w:t>
       </w:r>
       <w:r>
         <w:rPr>
@@ -1681,16 +1651,16 @@
           <w:szCs w:val="24"/>
           <w:lang w:eastAsia="es-CO"/>
         </w:rPr>
-        <w:t>Archivos Tracked</w:t>
-      </w:r>
-      <w:r>
-        <w:rPr>
-          <w:rFonts w:ascii="Times New Roman" w:eastAsia="Times New Roman" w:hAnsi="Times New Roman" w:cs="Times New Roman"/>
-          <w:sz w:val="24"/>
-          <w:szCs w:val="24"/>
-          <w:lang w:eastAsia="es-CO"/>
-        </w:rPr>
-        <w:t xml:space="preserve">: son los archivos que viven dentro de Git, no tienen cambios pendientes y sus últimas actualizaciones han sido guardadas en el repositorio gracias a los comandos </w:t>
+        <w:t>Archivos Untracked</w:t>
+      </w:r>
+      <w:r>
+        <w:rPr>
+          <w:rFonts w:ascii="Times New Roman" w:eastAsia="Times New Roman" w:hAnsi="Times New Roman" w:cs="Times New Roman"/>
+          <w:sz w:val="24"/>
+          <w:szCs w:val="24"/>
+          <w:lang w:eastAsia="es-CO"/>
+        </w:rPr>
+        <w:t xml:space="preserve">: son archivos que NO viven dentro de Git, solo en el disco duro. Nunca han sido afectados por </w:t>
       </w:r>
       <w:r>
         <w:rPr>
@@ -1708,25 +1678,7 @@
           <w:szCs w:val="24"/>
           <w:lang w:eastAsia="es-CO"/>
         </w:rPr>
-        <w:t xml:space="preserve"> y </w:t>
-      </w:r>
-      <w:r>
-        <w:rPr>
-          <w:rFonts w:ascii="Courier New" w:eastAsia="Times New Roman" w:hAnsi="Courier New" w:cs="Courier New"/>
-          <w:sz w:val="20"/>
-          <w:szCs w:val="20"/>
-          <w:lang w:eastAsia="es-CO"/>
-        </w:rPr>
-        <w:t>git commit</w:t>
-      </w:r>
-      <w:r>
-        <w:rPr>
-          <w:rFonts w:ascii="Times New Roman" w:eastAsia="Times New Roman" w:hAnsi="Times New Roman" w:cs="Times New Roman"/>
-          <w:sz w:val="24"/>
-          <w:szCs w:val="24"/>
-          <w:lang w:eastAsia="es-CO"/>
-        </w:rPr>
-        <w:t>.</w:t>
+        <w:t>, así que Git no tiene registros de su existencia.</w:t>
       </w:r>
     </w:p>
     <w:p>
@@ -1923,16 +1875,16 @@
           <w:szCs w:val="24"/>
           <w:lang w:eastAsia="es-CO"/>
         </w:rPr>
-        <w:t>Archivos Untracked</w:t>
-      </w:r>
-      <w:r>
-        <w:rPr>
-          <w:rFonts w:ascii="Times New Roman" w:eastAsia="Times New Roman" w:hAnsi="Times New Roman" w:cs="Times New Roman"/>
-          <w:sz w:val="24"/>
-          <w:szCs w:val="24"/>
-          <w:lang w:eastAsia="es-CO"/>
-        </w:rPr>
-        <w:t xml:space="preserve">: son archivos que NO viven dentro de Git, solo en el disco duro. Nunca han sido afectados por </w:t>
+        <w:t>Archivos Tracked</w:t>
+      </w:r>
+      <w:r>
+        <w:rPr>
+          <w:rFonts w:ascii="Times New Roman" w:eastAsia="Times New Roman" w:hAnsi="Times New Roman" w:cs="Times New Roman"/>
+          <w:sz w:val="24"/>
+          <w:szCs w:val="24"/>
+          <w:lang w:eastAsia="es-CO"/>
+        </w:rPr>
+        <w:t xml:space="preserve">: son los archivos que viven dentro de Git, no tienen cambios pendientes y sus últimas actualizaciones han sido guardadas en el repositorio gracias a los comandos </w:t>
       </w:r>
       <w:r>
         <w:rPr>
@@ -1950,17 +1902,7 @@
           <w:szCs w:val="24"/>
           <w:lang w:eastAsia="es-CO"/>
         </w:rPr>
-        <w:t>, así que Git no tiene registros de su existencia.</w:t>
-      </w:r>
-      <w:r>
-        <w:rPr>
-          <w:rFonts w:ascii="Times New Roman" w:eastAsia="Times New Roman" w:hAnsi="Times New Roman" w:cs="Times New Roman"/>
-          <w:sz w:val="24"/>
-          <w:szCs w:val="24"/>
-          <w:lang w:eastAsia="es-CO"/>
-        </w:rPr>
-        <w:br/>
-        <w:t xml:space="preserve">Recuerda que hay un caso muy raro donde los archivos tienen dos estados al mismo tiempo: staged y untracked. Esto pasa cuando guardas los cambios de un archivo en el área de Staging (con el comando </w:t>
+        <w:t xml:space="preserve"> y </w:t>
       </w:r>
       <w:r>
         <w:rPr>
@@ -1969,6 +1911,71 @@
           <w:szCs w:val="20"/>
           <w:lang w:eastAsia="es-CO"/>
         </w:rPr>
+        <w:t>git commit</w:t>
+      </w:r>
+      <w:r>
+        <w:rPr>
+          <w:rFonts w:ascii="Times New Roman" w:eastAsia="Times New Roman" w:hAnsi="Times New Roman" w:cs="Times New Roman"/>
+          <w:sz w:val="24"/>
+          <w:szCs w:val="24"/>
+          <w:lang w:eastAsia="es-CO"/>
+        </w:rPr>
+        <w:t>.</w:t>
+      </w:r>
+    </w:p>
+    <w:p>
+      <w:pPr>
+        <w:spacing w:before="100" w:beforeAutospacing="1" w:after="100" w:afterAutospacing="1" w:line="240" w:lineRule="auto"/>
+        <w:ind w:left="720"/>
+        <w:rPr>
+          <w:rFonts w:ascii="Times New Roman" w:eastAsia="Times New Roman" w:hAnsi="Times New Roman" w:cs="Times New Roman"/>
+          <w:sz w:val="24"/>
+          <w:szCs w:val="24"/>
+          <w:lang w:eastAsia="es-CO"/>
+        </w:rPr>
+      </w:pPr>
+    </w:p>
+    <w:p>
+      <w:pPr>
+        <w:spacing w:before="100" w:beforeAutospacing="1" w:after="100" w:afterAutospacing="1" w:line="240" w:lineRule="auto"/>
+        <w:ind w:left="720"/>
+        <w:rPr>
+          <w:rFonts w:ascii="Times New Roman" w:eastAsia="Times New Roman" w:hAnsi="Times New Roman" w:cs="Times New Roman"/>
+          <w:sz w:val="24"/>
+          <w:szCs w:val="24"/>
+          <w:lang w:eastAsia="es-CO"/>
+        </w:rPr>
+      </w:pPr>
+    </w:p>
+    <w:p>
+      <w:pPr>
+        <w:spacing w:before="100" w:beforeAutospacing="1" w:after="100" w:afterAutospacing="1" w:line="240" w:lineRule="auto"/>
+        <w:ind w:left="720"/>
+        <w:rPr>
+          <w:rFonts w:ascii="Times New Roman" w:eastAsia="Times New Roman" w:hAnsi="Times New Roman" w:cs="Times New Roman"/>
+          <w:sz w:val="24"/>
+          <w:szCs w:val="24"/>
+          <w:lang w:eastAsia="es-CO"/>
+        </w:rPr>
+      </w:pPr>
+      <w:r>
+        <w:rPr>
+          <w:rFonts w:ascii="Times New Roman" w:eastAsia="Times New Roman" w:hAnsi="Times New Roman" w:cs="Times New Roman"/>
+          <w:sz w:val="24"/>
+          <w:szCs w:val="24"/>
+          <w:lang w:eastAsia="es-CO"/>
+        </w:rPr>
+        <w:lastRenderedPageBreak/>
+        <w:br/>
+        <w:t xml:space="preserve">Recuerda que hay un caso muy raro donde los archivos tienen dos estados al mismo tiempo: staged y untracked. Esto pasa cuando guardas los cambios de un archivo en el área de Staging (con el comando </w:t>
+      </w:r>
+      <w:r>
+        <w:rPr>
+          <w:rFonts w:ascii="Courier New" w:eastAsia="Times New Roman" w:hAnsi="Courier New" w:cs="Courier New"/>
+          <w:sz w:val="20"/>
+          <w:szCs w:val="20"/>
+          <w:lang w:eastAsia="es-CO"/>
+        </w:rPr>
         <w:t>git add</w:t>
       </w:r>
       <w:r>
@@ -1978,18 +1985,34 @@
           <w:szCs w:val="24"/>
           <w:lang w:eastAsia="es-CO"/>
         </w:rPr>
-        <w:t xml:space="preserve">), pero antes de hacer commit para </w:t>
-      </w:r>
-      <w:r>
-        <w:rPr>
-          <w:rFonts w:ascii="Times New Roman" w:eastAsia="Times New Roman" w:hAnsi="Times New Roman" w:cs="Times New Roman"/>
-          <w:sz w:val="24"/>
-          <w:szCs w:val="24"/>
-          <w:lang w:eastAsia="es-CO"/>
-        </w:rPr>
-        <w:lastRenderedPageBreak/>
-        <w:t>guardar los cambios en el repositorio haces nuevos cambios que todavía no han sido guardados en el área de Staging (en realidad, todo sigue funcionando igual pero es un poco divertido).</w:t>
-      </w:r>
+        <w:t>), pero antes de hacer commit para guardar los cambios en el repositorio haces nuevos cambios que todavía no han sido guardados en el área de Staging (en realidad, todo sigue funcionando igual pero es un poco divertido).</w:t>
+      </w:r>
+    </w:p>
+    <w:p>
+      <w:pPr>
+        <w:spacing w:before="100" w:beforeAutospacing="1" w:after="100" w:afterAutospacing="1" w:line="240" w:lineRule="auto"/>
+        <w:ind w:left="720"/>
+        <w:rPr>
+          <w:rFonts w:ascii="Times New Roman" w:eastAsia="Times New Roman" w:hAnsi="Times New Roman" w:cs="Times New Roman"/>
+          <w:b/>
+          <w:bCs/>
+          <w:sz w:val="24"/>
+          <w:szCs w:val="24"/>
+          <w:lang w:eastAsia="es-CO"/>
+        </w:rPr>
+      </w:pPr>
+    </w:p>
+    <w:p>
+      <w:pPr>
+        <w:spacing w:before="100" w:beforeAutospacing="1" w:after="100" w:afterAutospacing="1" w:line="240" w:lineRule="auto"/>
+        <w:ind w:left="720"/>
+        <w:rPr>
+          <w:rFonts w:ascii="Times New Roman" w:eastAsia="Times New Roman" w:hAnsi="Times New Roman" w:cs="Times New Roman"/>
+          <w:sz w:val="24"/>
+          <w:szCs w:val="24"/>
+          <w:lang w:eastAsia="es-CO"/>
+        </w:rPr>
+      </w:pPr>
       <w:r>
         <w:rPr>
           <w:rFonts w:ascii="Times New Roman" w:eastAsia="Times New Roman" w:hAnsi="Times New Roman" w:cs="Times New Roman"/>
@@ -2336,6 +2359,36 @@
       <w:pPr>
         <w:pStyle w:val="Ttulo1"/>
       </w:pPr>
+    </w:p>
+    <w:p>
+      <w:pPr>
+        <w:pStyle w:val="Ttulo1"/>
+      </w:pPr>
+    </w:p>
+    <w:p>
+      <w:pPr>
+        <w:pStyle w:val="Ttulo1"/>
+      </w:pPr>
+    </w:p>
+    <w:p>
+      <w:pPr>
+        <w:pStyle w:val="Ttulo1"/>
+      </w:pPr>
+    </w:p>
+    <w:p>
+      <w:pPr>
+        <w:pStyle w:val="Ttulo1"/>
+      </w:pPr>
+    </w:p>
+    <w:p>
+      <w:pPr>
+        <w:pStyle w:val="Ttulo1"/>
+      </w:pPr>
+    </w:p>
+    <w:p>
+      <w:pPr>
+        <w:pStyle w:val="Ttulo1"/>
+      </w:pPr>
       <w:r>
         <w:t>Crea un repositorio de Git y haz tu primer commit</w:t>
       </w:r>
@@ -2497,7 +2550,6 @@
         <w:pStyle w:val="NormalWeb"/>
       </w:pPr>
       <w:r>
-        <w:lastRenderedPageBreak/>
         <w:t xml:space="preserve">Existen muchas otras configuraciones de Git que puedes encontrar ejecutando el comando </w:t>
       </w:r>
       <w:r>
@@ -2518,6 +2570,41 @@
       <w:r>
         <w:t xml:space="preserve"> para ver una explicación más detallada).</w:t>
       </w:r>
+    </w:p>
+    <w:p>
+      <w:pPr>
+        <w:pStyle w:val="Ttulo1"/>
+      </w:pPr>
+    </w:p>
+    <w:p>
+      <w:pPr>
+        <w:pStyle w:val="Ttulo1"/>
+      </w:pPr>
+    </w:p>
+    <w:p>
+      <w:pPr>
+        <w:pStyle w:val="Ttulo1"/>
+      </w:pPr>
+    </w:p>
+    <w:p>
+      <w:pPr>
+        <w:pStyle w:val="Ttulo1"/>
+      </w:pPr>
+    </w:p>
+    <w:p>
+      <w:pPr>
+        <w:pStyle w:val="Ttulo1"/>
+      </w:pPr>
+    </w:p>
+    <w:p>
+      <w:pPr>
+        <w:pStyle w:val="Ttulo1"/>
+      </w:pPr>
+    </w:p>
+    <w:p>
+      <w:pPr>
+        <w:pStyle w:val="Ttulo1"/>
+      </w:pPr>
     </w:p>
     <w:p>
       <w:pPr>
@@ -2560,7 +2647,13 @@
         <w:pStyle w:val="NormalWeb"/>
       </w:pPr>
       <w:r>
-        <w:t xml:space="preserve">También hay una forma de hacerlo un poco más “ruda”: usando el comando </w:t>
+        <w:t>También hay una forma de hacerlo un poco más “ruda”</w:t>
+      </w:r>
+      <w:r>
+        <w:t xml:space="preserve"> </w:t>
+      </w:r>
+      <w:r>
+        <w:t xml:space="preserve">usando el comando </w:t>
       </w:r>
       <w:r>
         <w:rPr>
@@ -2611,7 +2704,58 @@
       <w:pPr>
         <w:pStyle w:val="Ttulo1"/>
       </w:pPr>
-      <w:r>
+    </w:p>
+    <w:p>
+      <w:pPr>
+        <w:pStyle w:val="Ttulo1"/>
+      </w:pPr>
+    </w:p>
+    <w:p>
+      <w:pPr>
+        <w:pStyle w:val="Ttulo1"/>
+      </w:pPr>
+    </w:p>
+    <w:p>
+      <w:pPr>
+        <w:pStyle w:val="Ttulo1"/>
+      </w:pPr>
+    </w:p>
+    <w:p>
+      <w:pPr>
+        <w:pStyle w:val="Ttulo1"/>
+      </w:pPr>
+    </w:p>
+    <w:p>
+      <w:pPr>
+        <w:pStyle w:val="Ttulo1"/>
+      </w:pPr>
+    </w:p>
+    <w:p>
+      <w:pPr>
+        <w:pStyle w:val="Ttulo1"/>
+      </w:pPr>
+    </w:p>
+    <w:p>
+      <w:pPr>
+        <w:pStyle w:val="Ttulo1"/>
+      </w:pPr>
+    </w:p>
+    <w:p>
+      <w:pPr>
+        <w:pStyle w:val="Ttulo1"/>
+      </w:pPr>
+    </w:p>
+    <w:p>
+      <w:pPr>
+        <w:pStyle w:val="Ttulo1"/>
+        <w:rPr>
+          <w:lang w:val="en-US"/>
+        </w:rPr>
+      </w:pPr>
+      <w:r>
+        <w:rPr>
+          <w:lang w:val="en-US"/>
+        </w:rPr>
         <w:t>Git reset vs. Git rm</w:t>
       </w:r>
     </w:p>
@@ -2620,14 +2764,36 @@
         <w:pStyle w:val="NormalWeb"/>
       </w:pPr>
       <w:r>
-        <w:t>Git reset y git rm son comandos con utilidades muy diferentes, pero aún así se confunden muy fácilmente.</w:t>
+        <w:t xml:space="preserve">Git reset y git rm son comandos con utilidades muy diferentes, pero </w:t>
+      </w:r>
+      <w:proofErr w:type="spellStart"/>
+      <w:r>
+        <w:t>aún</w:t>
+      </w:r>
+      <w:proofErr w:type="spellEnd"/>
+      <w:r>
+        <w:t xml:space="preserve"> así se confunden muy fácilmente.</w:t>
       </w:r>
     </w:p>
     <w:p>
       <w:pPr>
         <w:pStyle w:val="Ttulo2"/>
-      </w:pPr>
-      <w:r>
+        <w:rPr>
+          <w:rFonts w:ascii="Times New Roman" w:hAnsi="Times New Roman" w:cs="Times New Roman"/>
+          <w:b/>
+          <w:bCs/>
+          <w:color w:val="000000" w:themeColor="text1"/>
+          <w:u w:val="single"/>
+        </w:rPr>
+      </w:pPr>
+      <w:r>
+        <w:rPr>
+          <w:rFonts w:ascii="Times New Roman" w:hAnsi="Times New Roman" w:cs="Times New Roman"/>
+          <w:b/>
+          <w:bCs/>
+          <w:color w:val="000000" w:themeColor="text1"/>
+          <w:u w:val="single"/>
+        </w:rPr>
         <w:t>git rm</w:t>
       </w:r>
     </w:p>
@@ -2653,7 +2819,17 @@
         <w:t>git rm</w:t>
       </w:r>
       <w:r>
-        <w:t xml:space="preserve"> no puede usarse así nomás. Debemos usar uno de los flags para indicarle a Git cómo eliminar los archivos que ya no necesitamos en la última versión del proyecto:</w:t>
+        <w:t xml:space="preserve"> no puede usarse así nomás. Debemos usar uno de los </w:t>
+      </w:r>
+      <w:r>
+        <w:rPr>
+          <w:b/>
+          <w:bCs/>
+        </w:rPr>
+        <w:t>flags</w:t>
+      </w:r>
+      <w:r>
+        <w:t xml:space="preserve"> para indicarle a Git cómo eliminar los archivos que ya no necesitamos en la última versión del proyecto:</w:t>
       </w:r>
     </w:p>
     <w:p>
@@ -2663,6 +2839,11 @@
           <w:numId w:val="4"/>
         </w:numPr>
         <w:spacing w:before="100" w:beforeAutospacing="1" w:after="100" w:afterAutospacing="1" w:line="240" w:lineRule="auto"/>
+        <w:rPr>
+          <w:rFonts w:ascii="Times New Roman" w:hAnsi="Times New Roman" w:cs="Times New Roman"/>
+          <w:sz w:val="24"/>
+          <w:szCs w:val="24"/>
+        </w:rPr>
       </w:pPr>
       <w:r>
         <w:rPr>
@@ -2672,6 +2853,11 @@
         <w:t>git rm --cached</w:t>
       </w:r>
       <w:r>
+        <w:rPr>
+          <w:rFonts w:ascii="Times New Roman" w:hAnsi="Times New Roman" w:cs="Times New Roman"/>
+          <w:sz w:val="24"/>
+          <w:szCs w:val="24"/>
+        </w:rPr>
         <w:t>: Elimina los archivos del área de Staging y del próximo commit pero los mantiene en nuestro disco duro.</w:t>
       </w:r>
     </w:p>
@@ -2691,15 +2877,36 @@
         <w:t>git rm --force</w:t>
       </w:r>
       <w:r>
-        <w:t>: Elimina los archivos de Git y del disco duro. Git siempre guarda todo, por lo que podemos acceder al registro de la existencia de los archivos, de modo que podremos recuperarlos si es necesario (pero debemos usar comandos más avanzados).</w:t>
+        <w:t xml:space="preserve">: </w:t>
+      </w:r>
+      <w:r>
+        <w:rPr>
+          <w:rFonts w:ascii="Times New Roman" w:hAnsi="Times New Roman" w:cs="Times New Roman"/>
+          <w:sz w:val="24"/>
+          <w:szCs w:val="24"/>
+        </w:rPr>
+        <w:t>Elimina los archivos de Git y del disco duro. Git siempre guarda todo, por lo que podemos acceder al registro de la existencia de los archivos, de modo que podremos recuperarlos si es necesario (pero debemos usar comandos más avanzados).</w:t>
       </w:r>
     </w:p>
     <w:p>
       <w:pPr>
         <w:pStyle w:val="Ttulo2"/>
-      </w:pPr>
-      <w:r>
-        <w:lastRenderedPageBreak/>
+        <w:rPr>
+          <w:rFonts w:ascii="Times New Roman" w:hAnsi="Times New Roman" w:cs="Times New Roman"/>
+          <w:b/>
+          <w:bCs/>
+          <w:color w:val="000000" w:themeColor="text1"/>
+          <w:u w:val="single"/>
+        </w:rPr>
+      </w:pPr>
+      <w:r>
+        <w:rPr>
+          <w:rFonts w:ascii="Times New Roman" w:hAnsi="Times New Roman" w:cs="Times New Roman"/>
+          <w:b/>
+          <w:bCs/>
+          <w:color w:val="000000" w:themeColor="text1"/>
+          <w:u w:val="single"/>
+        </w:rPr>
         <w:t>git reset</w:t>
       </w:r>
     </w:p>
@@ -2797,7 +3004,15 @@
         <w:t>git reset --soft</w:t>
       </w:r>
       <w:r>
-        <w:t>: Borramos todo el historial y los registros de Git pero guardamos los cambios que tengamos en Staging, así podemos aplicar las últimas actualizaciones a un nuevo commit.</w:t>
+        <w:t xml:space="preserve">: </w:t>
+      </w:r>
+      <w:r>
+        <w:rPr>
+          <w:rFonts w:ascii="Times New Roman" w:hAnsi="Times New Roman" w:cs="Times New Roman"/>
+          <w:sz w:val="24"/>
+          <w:szCs w:val="24"/>
+        </w:rPr>
+        <w:t>Borramos todo el historial y los registros de Git pero guardamos los cambios que tengamos en Staging, así podemos aplicar las últimas actualizaciones a un nuevo commit.</w:t>
       </w:r>
     </w:p>
     <w:p>
@@ -2820,9 +3035,23 @@
         <w:rPr>
           <w:lang w:val="en-US"/>
         </w:rPr>
-        <w:t xml:space="preserve">: Borra todo. </w:t>
-      </w:r>
-      <w:r>
+        <w:t xml:space="preserve">: </w:t>
+      </w:r>
+      <w:r>
+        <w:rPr>
+          <w:rFonts w:ascii="Times New Roman" w:hAnsi="Times New Roman" w:cs="Times New Roman"/>
+          <w:sz w:val="24"/>
+          <w:szCs w:val="24"/>
+          <w:lang w:val="en-US"/>
+        </w:rPr>
+        <w:t xml:space="preserve">Borra todo. </w:t>
+      </w:r>
+      <w:r>
+        <w:rPr>
+          <w:rFonts w:ascii="Times New Roman" w:hAnsi="Times New Roman" w:cs="Times New Roman"/>
+          <w:sz w:val="24"/>
+          <w:szCs w:val="24"/>
+        </w:rPr>
         <w:t>Todo todito, absolutamente todo. Toda la información de los commits y del área de staging se borra del historial.</w:t>
       </w:r>
     </w:p>
@@ -2834,6 +3063,7 @@
         <w:rPr>
           <w:rStyle w:val="Textoennegrita"/>
         </w:rPr>
+        <w:lastRenderedPageBreak/>
         <w:t>¡Pero todavía falta algo!</w:t>
       </w:r>
     </w:p>
@@ -2853,7 +3083,22 @@
         <w:t>git reset HEAD</w:t>
       </w:r>
       <w:r>
-        <w:t xml:space="preserve">: Este es el comando para sacar archivos del área de Staging. No para borrarlos ni nada de eso, solo para que los últimos cambios de estos archivos no se envíen al último commit, a menos que cambiemos de opinión y los incluyamos de nuevo en staging con </w:t>
+        <w:t xml:space="preserve">: </w:t>
+      </w:r>
+      <w:r>
+        <w:rPr>
+          <w:rFonts w:ascii="Times New Roman" w:hAnsi="Times New Roman" w:cs="Times New Roman"/>
+          <w:sz w:val="24"/>
+          <w:szCs w:val="24"/>
+        </w:rPr>
+        <w:t>Este es el comando para sacar archivos del área de Staging. No para borrarlos ni nada de eso, solo para que los últimos cambios de estos archivos no se envíen al último commit, a menos que cambiemos de opinión y los incluyamos de nuevo en staging con</w:t>
+      </w:r>
+      <w:r>
+        <w:rPr>
+          <w:sz w:val="24"/>
+          <w:szCs w:val="24"/>
+        </w:rPr>
+        <w:t xml:space="preserve"> </w:t>
       </w:r>
       <w:r>
         <w:rPr>
@@ -2863,15 +3108,34 @@
         <w:t>git add</w:t>
       </w:r>
       <w:r>
-        <w:t>, por supuesto.</w:t>
-      </w:r>
+        <w:t xml:space="preserve">, </w:t>
+      </w:r>
+      <w:r>
+        <w:rPr>
+          <w:rFonts w:ascii="Times New Roman" w:hAnsi="Times New Roman" w:cs="Times New Roman"/>
+          <w:sz w:val="24"/>
+          <w:szCs w:val="24"/>
+        </w:rPr>
+        <w:t>por supuesto.</w:t>
+      </w:r>
+    </w:p>
+    <w:p>
+      <w:pPr>
+        <w:spacing w:before="100" w:beforeAutospacing="1" w:after="100" w:afterAutospacing="1" w:line="240" w:lineRule="auto"/>
+      </w:pPr>
     </w:p>
     <w:p>
       <w:pPr>
         <w:pStyle w:val="Ttulo1"/>
       </w:pPr>
       <w:r>
-        <w:t>¿Por que esto es importante?</w:t>
+        <w:t>¿</w:t>
+      </w:r>
+      <w:r>
+        <w:t>Por qué</w:t>
+      </w:r>
+      <w:r>
+        <w:t xml:space="preserve"> esto es importante?</w:t>
       </w:r>
     </w:p>
     <w:p>
@@ -2930,11 +3194,7 @@
         <w:t>git rm</w:t>
       </w:r>
       <w:r>
-        <w:t xml:space="preserve"> lo que haremos será eliminar este archivo completamente de git! Todavía tendremos el historial de cambios de este archivo, con la eliminación del archivo como su </w:t>
-      </w:r>
-      <w:r>
-        <w:lastRenderedPageBreak/>
-        <w:t>última actualización. Recuerda que en este caso no buscábamos eliminar un archivo, solo dejarlo como estaba y actualizarlo después, no en este commit.</w:t>
+        <w:t xml:space="preserve"> lo que haremos será eliminar este archivo completamente de git! Todavía tendremos el historial de cambios de este archivo, con la eliminación del archivo como su última actualización. Recuerda que en este caso no buscábamos eliminar un archivo, solo dejarlo como estaba y actualizarlo después, no en este commit.</w:t>
       </w:r>
     </w:p>
     <w:p>
@@ -2967,6 +3227,36 @@
       <w:r>
         <w:t>: Lo mejor que puedes hacer para salvar tu puesto y evitar un incendio en tu trabajo es conocer muy bien la diferencia y los riesgos de todos los comandos de Git.</w:t>
       </w:r>
+    </w:p>
+    <w:p>
+      <w:pPr>
+        <w:pStyle w:val="NormalWeb"/>
+      </w:pPr>
+    </w:p>
+    <w:p>
+      <w:pPr>
+        <w:pStyle w:val="NormalWeb"/>
+      </w:pPr>
+    </w:p>
+    <w:p>
+      <w:pPr>
+        <w:pStyle w:val="NormalWeb"/>
+      </w:pPr>
+    </w:p>
+    <w:p>
+      <w:pPr>
+        <w:pStyle w:val="NormalWeb"/>
+      </w:pPr>
+    </w:p>
+    <w:p>
+      <w:pPr>
+        <w:pStyle w:val="NormalWeb"/>
+      </w:pPr>
+    </w:p>
+    <w:p>
+      <w:pPr>
+        <w:pStyle w:val="NormalWeb"/>
+      </w:pPr>
     </w:p>
     <w:p>
       <w:pPr>
@@ -3430,6 +3720,50 @@
     </w:p>
     <w:p>
       <w:pPr>
+        <w:spacing w:before="100" w:beforeAutospacing="1" w:after="100" w:afterAutospacing="1" w:line="240" w:lineRule="auto"/>
+        <w:rPr>
+          <w:rFonts w:ascii="Times New Roman" w:eastAsia="Times New Roman" w:hAnsi="Times New Roman" w:cs="Times New Roman"/>
+          <w:sz w:val="24"/>
+          <w:szCs w:val="24"/>
+          <w:lang w:eastAsia="es-CO"/>
+        </w:rPr>
+      </w:pPr>
+    </w:p>
+    <w:p>
+      <w:pPr>
+        <w:spacing w:before="100" w:beforeAutospacing="1" w:after="100" w:afterAutospacing="1" w:line="240" w:lineRule="auto"/>
+        <w:rPr>
+          <w:rFonts w:ascii="Times New Roman" w:eastAsia="Times New Roman" w:hAnsi="Times New Roman" w:cs="Times New Roman"/>
+          <w:sz w:val="24"/>
+          <w:szCs w:val="24"/>
+          <w:lang w:eastAsia="es-CO"/>
+        </w:rPr>
+      </w:pPr>
+    </w:p>
+    <w:p>
+      <w:pPr>
+        <w:spacing w:before="100" w:beforeAutospacing="1" w:after="100" w:afterAutospacing="1" w:line="240" w:lineRule="auto"/>
+        <w:rPr>
+          <w:rFonts w:ascii="Times New Roman" w:eastAsia="Times New Roman" w:hAnsi="Times New Roman" w:cs="Times New Roman"/>
+          <w:sz w:val="24"/>
+          <w:szCs w:val="24"/>
+          <w:lang w:eastAsia="es-CO"/>
+        </w:rPr>
+      </w:pPr>
+    </w:p>
+    <w:p>
+      <w:pPr>
+        <w:spacing w:before="100" w:beforeAutospacing="1" w:after="100" w:afterAutospacing="1" w:line="240" w:lineRule="auto"/>
+        <w:rPr>
+          <w:rFonts w:ascii="Times New Roman" w:eastAsia="Times New Roman" w:hAnsi="Times New Roman" w:cs="Times New Roman"/>
+          <w:sz w:val="24"/>
+          <w:szCs w:val="24"/>
+          <w:lang w:eastAsia="es-CO"/>
+        </w:rPr>
+      </w:pPr>
+    </w:p>
+    <w:p>
+      <w:pPr>
         <w:pStyle w:val="Ttulo1"/>
       </w:pPr>
       <w:r>
@@ -3499,8 +3833,68 @@
     </w:p>
     <w:p>
       <w:pPr>
+        <w:pStyle w:val="NormalWeb"/>
+      </w:pPr>
+    </w:p>
+    <w:p>
+      <w:pPr>
         <w:pStyle w:val="Ttulo1"/>
       </w:pPr>
+    </w:p>
+    <w:p>
+      <w:pPr>
+        <w:pStyle w:val="Ttulo1"/>
+      </w:pPr>
+    </w:p>
+    <w:p>
+      <w:pPr>
+        <w:pStyle w:val="Ttulo1"/>
+      </w:pPr>
+    </w:p>
+    <w:p>
+      <w:pPr>
+        <w:pStyle w:val="Ttulo1"/>
+      </w:pPr>
+    </w:p>
+    <w:p>
+      <w:pPr>
+        <w:pStyle w:val="Ttulo1"/>
+      </w:pPr>
+    </w:p>
+    <w:p>
+      <w:pPr>
+        <w:pStyle w:val="Ttulo1"/>
+      </w:pPr>
+    </w:p>
+    <w:p>
+      <w:pPr>
+        <w:pStyle w:val="Ttulo1"/>
+      </w:pPr>
+    </w:p>
+    <w:p>
+      <w:pPr>
+        <w:pStyle w:val="Ttulo1"/>
+      </w:pPr>
+    </w:p>
+    <w:p>
+      <w:pPr>
+        <w:pStyle w:val="Ttulo1"/>
+      </w:pPr>
+    </w:p>
+    <w:p>
+      <w:pPr>
+        <w:pStyle w:val="Ttulo1"/>
+      </w:pPr>
+    </w:p>
+    <w:p>
+      <w:pPr>
+        <w:pStyle w:val="Ttulo1"/>
+      </w:pPr>
+    </w:p>
+    <w:p>
+      <w:pPr>
+        <w:pStyle w:val="Ttulo1"/>
+      </w:pPr>
       <w:r>
         <w:t>Uso de GitHub</w:t>
       </w:r>
@@ -3706,7 +4100,6 @@
         <w:rPr>
           <w:rStyle w:val="hljs-meta"/>
         </w:rPr>
-        <w:lastRenderedPageBreak/>
         <w:t># Tercero: Traer la versión del repositorio remoto y</w:t>
       </w:r>
     </w:p>
@@ -3742,13 +4135,13 @@
       <w:pPr>
         <w:pStyle w:val="HTMLconformatoprevio"/>
         <w:rPr>
-          <w:rStyle w:val="CdigoHTML"/>
-        </w:rPr>
-      </w:pPr>
-      <w:r>
-        <w:rPr>
           <w:rStyle w:val="hljs-meta"/>
         </w:rPr>
+      </w:pPr>
+      <w:r>
+        <w:rPr>
+          <w:rStyle w:val="hljs-meta"/>
+        </w:rPr>
         <w:t># o solo el git pull con el flag --allow-unrelated-histories:</w:t>
       </w:r>
     </w:p>
@@ -3757,6 +4150,14 @@
         <w:pStyle w:val="HTMLconformatoprevio"/>
         <w:rPr>
           <w:rStyle w:val="CdigoHTML"/>
+        </w:rPr>
+      </w:pPr>
+    </w:p>
+    <w:p>
+      <w:pPr>
+        <w:pStyle w:val="HTMLconformatoprevio"/>
+        <w:rPr>
+          <w:rStyle w:val="CdigoHTML"/>
           <w:lang w:val="en-US"/>
         </w:rPr>
       </w:pPr>
@@ -3765,6 +4166,27 @@
           <w:rStyle w:val="CdigoHTML"/>
           <w:lang w:val="en-US"/>
         </w:rPr>
+        <w:tab/>
+      </w:r>
+      <w:r>
+        <w:rPr>
+          <w:rStyle w:val="CdigoHTML"/>
+          <w:lang w:val="en-US"/>
+        </w:rPr>
+        <w:tab/>
+      </w:r>
+      <w:r>
+        <w:rPr>
+          <w:rStyle w:val="CdigoHTML"/>
+          <w:lang w:val="en-US"/>
+        </w:rPr>
+        <w:tab/>
+      </w:r>
+      <w:r>
+        <w:rPr>
+          <w:rStyle w:val="CdigoHTML"/>
+          <w:lang w:val="en-US"/>
+        </w:rPr>
         <w:t>git pull origin master --allow-unrelated-histories</w:t>
       </w:r>
     </w:p>
@@ -3795,13 +4217,13 @@
       <w:pPr>
         <w:pStyle w:val="HTMLconformatoprevio"/>
         <w:rPr>
-          <w:rStyle w:val="CdigoHTML"/>
-        </w:rPr>
-      </w:pPr>
-      <w:r>
-        <w:rPr>
           <w:rStyle w:val="hljs-meta"/>
         </w:rPr>
+      </w:pPr>
+      <w:r>
+        <w:rPr>
+          <w:rStyle w:val="hljs-meta"/>
+        </w:rPr>
         <w:t># los cambios de nuestro repositorio local en GitHub:</w:t>
       </w:r>
     </w:p>
@@ -3812,12 +4234,100 @@
           <w:rStyle w:val="CdigoHTML"/>
         </w:rPr>
       </w:pPr>
+    </w:p>
+    <w:p>
+      <w:pPr>
+        <w:pStyle w:val="HTMLconformatoprevio"/>
+        <w:rPr>
+          <w:rStyle w:val="CdigoHTML"/>
+        </w:rPr>
+      </w:pPr>
+      <w:r>
+        <w:rPr>
+          <w:rStyle w:val="CdigoHTML"/>
+        </w:rPr>
+        <w:tab/>
+      </w:r>
+      <w:r>
+        <w:rPr>
+          <w:rStyle w:val="CdigoHTML"/>
+        </w:rPr>
+        <w:tab/>
+      </w:r>
+      <w:r>
+        <w:rPr>
+          <w:rStyle w:val="CdigoHTML"/>
+        </w:rPr>
+        <w:tab/>
+      </w:r>
+      <w:r>
+        <w:rPr>
+          <w:rStyle w:val="CdigoHTML"/>
+        </w:rPr>
+        <w:tab/>
+      </w:r>
       <w:r>
         <w:rPr>
           <w:rStyle w:val="CdigoHTML"/>
         </w:rPr>
         <w:t>git push origin master</w:t>
       </w:r>
+    </w:p>
+    <w:p>
+      <w:pPr>
+        <w:pStyle w:val="HTMLconformatoprevio"/>
+        <w:rPr>
+          <w:rStyle w:val="CdigoHTML"/>
+        </w:rPr>
+      </w:pPr>
+    </w:p>
+    <w:p>
+      <w:pPr>
+        <w:pStyle w:val="HTMLconformatoprevio"/>
+        <w:rPr>
+          <w:rStyle w:val="CdigoHTML"/>
+        </w:rPr>
+      </w:pPr>
+    </w:p>
+    <w:p>
+      <w:pPr>
+        <w:pStyle w:val="HTMLconformatoprevio"/>
+        <w:rPr>
+          <w:rStyle w:val="CdigoHTML"/>
+        </w:rPr>
+      </w:pPr>
+    </w:p>
+    <w:p>
+      <w:pPr>
+        <w:pStyle w:val="HTMLconformatoprevio"/>
+        <w:rPr>
+          <w:rStyle w:val="CdigoHTML"/>
+        </w:rPr>
+      </w:pPr>
+    </w:p>
+    <w:p>
+      <w:pPr>
+        <w:pStyle w:val="HTMLconformatoprevio"/>
+        <w:rPr>
+          <w:rStyle w:val="CdigoHTML"/>
+        </w:rPr>
+      </w:pPr>
+    </w:p>
+    <w:p>
+      <w:pPr>
+        <w:pStyle w:val="HTMLconformatoprevio"/>
+        <w:rPr>
+          <w:rStyle w:val="CdigoHTML"/>
+        </w:rPr>
+      </w:pPr>
+    </w:p>
+    <w:p>
+      <w:pPr>
+        <w:pStyle w:val="HTMLconformatoprevio"/>
+        <w:rPr>
+          <w:rStyle w:val="CdigoHTML"/>
+        </w:rPr>
+      </w:pPr>
     </w:p>
     <w:p>
       <w:pPr>
@@ -3863,7 +4373,7 @@
           <w:szCs w:val="24"/>
           <w:lang w:eastAsia="es-CO"/>
         </w:rPr>
-        <w:t>Las llaves públicas y privadas nos ayudan a cifrar y descifrar nuestros archivos de forma que los podamos compartir archivos sin correr el riesgo de que sean interceptados por personas con malas intenciones.</w:t>
+        <w:t>Las llaves públicas y privadas nos ayudan a cifrar y descifrar nuestros archivos de forma que los podamos compartir sin correr el riesgo de que sean interceptados por personas con malas intenciones.</w:t>
       </w:r>
     </w:p>
     <w:p>
@@ -4043,8 +4553,56 @@
           <w:szCs w:val="24"/>
           <w:lang w:eastAsia="es-CO"/>
         </w:rPr>
-        <w:t>En la siguiente clase vamos a crear nuestras llaves para compartir archivos con GitHub sin correr el riesgo de que sean interceptados.</w:t>
-      </w:r>
+        <w:t xml:space="preserve">En la siguiente </w:t>
+      </w:r>
+      <w:r>
+        <w:rPr>
+          <w:rFonts w:ascii="Times New Roman" w:eastAsia="Times New Roman" w:hAnsi="Times New Roman" w:cs="Times New Roman"/>
+          <w:sz w:val="24"/>
+          <w:szCs w:val="24"/>
+          <w:lang w:eastAsia="es-CO"/>
+        </w:rPr>
+        <w:t>sección</w:t>
+      </w:r>
+      <w:r>
+        <w:rPr>
+          <w:rFonts w:ascii="Times New Roman" w:eastAsia="Times New Roman" w:hAnsi="Times New Roman" w:cs="Times New Roman"/>
+          <w:sz w:val="24"/>
+          <w:szCs w:val="24"/>
+          <w:lang w:eastAsia="es-CO"/>
+        </w:rPr>
+        <w:t xml:space="preserve"> vamos a crear nuestras llaves para compartir archivos con GitHub sin correr el riesgo de que sean interceptados.</w:t>
+      </w:r>
+    </w:p>
+    <w:p>
+      <w:pPr>
+        <w:pStyle w:val="Ttulo1"/>
+      </w:pPr>
+    </w:p>
+    <w:p>
+      <w:pPr>
+        <w:pStyle w:val="Ttulo1"/>
+      </w:pPr>
+    </w:p>
+    <w:p>
+      <w:pPr>
+        <w:pStyle w:val="Ttulo1"/>
+      </w:pPr>
+    </w:p>
+    <w:p>
+      <w:pPr>
+        <w:pStyle w:val="Ttulo1"/>
+      </w:pPr>
+    </w:p>
+    <w:p>
+      <w:pPr>
+        <w:pStyle w:val="Ttulo1"/>
+      </w:pPr>
+    </w:p>
+    <w:p>
+      <w:pPr>
+        <w:pStyle w:val="Ttulo1"/>
+      </w:pPr>
     </w:p>
     <w:p>
       <w:pPr>
@@ -4130,7 +4688,6 @@
         <w:rPr>
           <w:rStyle w:val="hljs-comment"/>
         </w:rPr>
-        <w:lastRenderedPageBreak/>
         <w:t># Encender el "servidor" de llaves SSH de tu computadora:</w:t>
       </w:r>
     </w:p>
@@ -4475,6 +5032,123 @@
         <w:rPr>
           <w:rStyle w:val="CdigoHTML"/>
         </w:rPr>
+      </w:pPr>
+    </w:p>
+    <w:p>
+      <w:pPr>
+        <w:pStyle w:val="HTMLconformatoprevio"/>
+        <w:rPr>
+          <w:rStyle w:val="CdigoHTML"/>
+        </w:rPr>
+      </w:pPr>
+    </w:p>
+    <w:p>
+      <w:pPr>
+        <w:pStyle w:val="HTMLconformatoprevio"/>
+        <w:rPr>
+          <w:rStyle w:val="CdigoHTML"/>
+        </w:rPr>
+      </w:pPr>
+    </w:p>
+    <w:p>
+      <w:pPr>
+        <w:pStyle w:val="HTMLconformatoprevio"/>
+        <w:rPr>
+          <w:rStyle w:val="CdigoHTML"/>
+        </w:rPr>
+      </w:pPr>
+    </w:p>
+    <w:p>
+      <w:pPr>
+        <w:pStyle w:val="HTMLconformatoprevio"/>
+        <w:rPr>
+          <w:rStyle w:val="CdigoHTML"/>
+        </w:rPr>
+      </w:pPr>
+    </w:p>
+    <w:p>
+      <w:pPr>
+        <w:pStyle w:val="HTMLconformatoprevio"/>
+        <w:rPr>
+          <w:rStyle w:val="CdigoHTML"/>
+        </w:rPr>
+      </w:pPr>
+    </w:p>
+    <w:p>
+      <w:pPr>
+        <w:pStyle w:val="HTMLconformatoprevio"/>
+        <w:rPr>
+          <w:rStyle w:val="CdigoHTML"/>
+        </w:rPr>
+      </w:pPr>
+    </w:p>
+    <w:p>
+      <w:pPr>
+        <w:pStyle w:val="HTMLconformatoprevio"/>
+        <w:rPr>
+          <w:rStyle w:val="CdigoHTML"/>
+        </w:rPr>
+      </w:pPr>
+    </w:p>
+    <w:p>
+      <w:pPr>
+        <w:pStyle w:val="HTMLconformatoprevio"/>
+        <w:rPr>
+          <w:rStyle w:val="CdigoHTML"/>
+        </w:rPr>
+      </w:pPr>
+    </w:p>
+    <w:p>
+      <w:pPr>
+        <w:pStyle w:val="HTMLconformatoprevio"/>
+        <w:rPr>
+          <w:rStyle w:val="CdigoHTML"/>
+        </w:rPr>
+      </w:pPr>
+    </w:p>
+    <w:p>
+      <w:pPr>
+        <w:pStyle w:val="HTMLconformatoprevio"/>
+        <w:rPr>
+          <w:rStyle w:val="CdigoHTML"/>
+        </w:rPr>
+      </w:pPr>
+    </w:p>
+    <w:p>
+      <w:pPr>
+        <w:pStyle w:val="HTMLconformatoprevio"/>
+        <w:rPr>
+          <w:rStyle w:val="CdigoHTML"/>
+        </w:rPr>
+      </w:pPr>
+    </w:p>
+    <w:p>
+      <w:pPr>
+        <w:pStyle w:val="HTMLconformatoprevio"/>
+        <w:rPr>
+          <w:rStyle w:val="CdigoHTML"/>
+        </w:rPr>
+      </w:pPr>
+    </w:p>
+    <w:p>
+      <w:pPr>
+        <w:pStyle w:val="HTMLconformatoprevio"/>
+        <w:rPr>
+          <w:rStyle w:val="CdigoHTML"/>
+        </w:rPr>
+      </w:pPr>
+    </w:p>
+    <w:p>
+      <w:pPr>
+        <w:pStyle w:val="HTMLconformatoprevio"/>
+        <w:rPr>
+          <w:rStyle w:val="CdigoHTML"/>
+        </w:rPr>
+      </w:pPr>
+    </w:p>
+    <w:p>
+      <w:pPr>
+        <w:pStyle w:val="Ttulo1"/>
       </w:pPr>
     </w:p>
     <w:p>
@@ -4592,7 +5266,11 @@
           <w:lang w:eastAsia="es-CO"/>
         </w:rPr>
       </w:pPr>
-      <w:r>
+    </w:p>
+    <w:p>
+      <w:pPr>
+        <w:spacing w:before="100" w:beforeAutospacing="1" w:after="100" w:afterAutospacing="1" w:line="240" w:lineRule="auto"/>
+        <w:outlineLvl w:val="0"/>
         <w:rPr>
           <w:rFonts w:ascii="Times New Roman" w:eastAsia="Times New Roman" w:hAnsi="Times New Roman" w:cs="Times New Roman"/>
           <w:b/>
@@ -4602,6 +5280,32 @@
           <w:szCs w:val="48"/>
           <w:lang w:eastAsia="es-CO"/>
         </w:rPr>
+      </w:pPr>
+    </w:p>
+    <w:p>
+      <w:pPr>
+        <w:spacing w:before="100" w:beforeAutospacing="1" w:after="100" w:afterAutospacing="1" w:line="240" w:lineRule="auto"/>
+        <w:outlineLvl w:val="0"/>
+        <w:rPr>
+          <w:rFonts w:ascii="Times New Roman" w:eastAsia="Times New Roman" w:hAnsi="Times New Roman" w:cs="Times New Roman"/>
+          <w:b/>
+          <w:bCs/>
+          <w:kern w:val="36"/>
+          <w:sz w:val="48"/>
+          <w:szCs w:val="48"/>
+          <w:lang w:eastAsia="es-CO"/>
+        </w:rPr>
+      </w:pPr>
+      <w:r>
+        <w:rPr>
+          <w:rFonts w:ascii="Times New Roman" w:eastAsia="Times New Roman" w:hAnsi="Times New Roman" w:cs="Times New Roman"/>
+          <w:b/>
+          <w:bCs/>
+          <w:kern w:val="36"/>
+          <w:sz w:val="48"/>
+          <w:szCs w:val="48"/>
+          <w:lang w:eastAsia="es-CO"/>
+        </w:rPr>
         <w:t>Tags y versiones en Git y GitHub</w:t>
       </w:r>
     </w:p>
@@ -4631,7 +5335,25 @@
           <w:szCs w:val="24"/>
           <w:lang w:eastAsia="es-CO"/>
         </w:rPr>
-        <w:t>(En fin de cuentas lo que hacen los tags es agrupar una cantidad de comits en específicos agrupándolas como si fueran versiones)</w:t>
+        <w:t xml:space="preserve">(En fin de cuentas lo que hacen los tags es agrupar una cantidad de </w:t>
+      </w:r>
+      <w:r>
+        <w:rPr>
+          <w:rFonts w:ascii="Times New Roman" w:eastAsia="Times New Roman" w:hAnsi="Times New Roman" w:cs="Times New Roman"/>
+          <w:sz w:val="24"/>
+          <w:szCs w:val="24"/>
+          <w:lang w:eastAsia="es-CO"/>
+        </w:rPr>
+        <w:t>commits</w:t>
+      </w:r>
+      <w:r>
+        <w:rPr>
+          <w:rFonts w:ascii="Times New Roman" w:eastAsia="Times New Roman" w:hAnsi="Times New Roman" w:cs="Times New Roman"/>
+          <w:sz w:val="24"/>
+          <w:szCs w:val="24"/>
+          <w:lang w:eastAsia="es-CO"/>
+        </w:rPr>
+        <w:t xml:space="preserve"> en específicos agrupándolas como si fueran versiones)</w:t>
       </w:r>
     </w:p>
     <w:p>
@@ -4675,7 +5397,6 @@
           <w:szCs w:val="24"/>
           <w:lang w:eastAsia="es-CO"/>
         </w:rPr>
-        <w:lastRenderedPageBreak/>
         <w:t xml:space="preserve">Crear un nuevo tag y asignarlo a un commit: </w:t>
       </w:r>
       <w:r>
@@ -4927,7 +5648,11 @@
           <w:lang w:eastAsia="es-CO"/>
         </w:rPr>
       </w:pPr>
-      <w:r>
+    </w:p>
+    <w:p>
+      <w:pPr>
+        <w:spacing w:before="100" w:beforeAutospacing="1" w:after="100" w:afterAutospacing="1" w:line="240" w:lineRule="auto"/>
+        <w:outlineLvl w:val="0"/>
         <w:rPr>
           <w:rFonts w:ascii="Times New Roman" w:eastAsia="Times New Roman" w:hAnsi="Times New Roman" w:cs="Times New Roman"/>
           <w:b/>
@@ -4937,6 +5662,47 @@
           <w:szCs w:val="48"/>
           <w:lang w:eastAsia="es-CO"/>
         </w:rPr>
+      </w:pPr>
+    </w:p>
+    <w:p>
+      <w:pPr>
+        <w:spacing w:before="100" w:beforeAutospacing="1" w:after="100" w:afterAutospacing="1" w:line="240" w:lineRule="auto"/>
+        <w:outlineLvl w:val="0"/>
+        <w:rPr>
+          <w:rFonts w:ascii="Times New Roman" w:eastAsia="Times New Roman" w:hAnsi="Times New Roman" w:cs="Times New Roman"/>
+          <w:b/>
+          <w:bCs/>
+          <w:kern w:val="36"/>
+          <w:sz w:val="48"/>
+          <w:szCs w:val="48"/>
+          <w:lang w:eastAsia="es-CO"/>
+        </w:rPr>
+      </w:pPr>
+    </w:p>
+    <w:p>
+      <w:pPr>
+        <w:spacing w:before="100" w:beforeAutospacing="1" w:after="100" w:afterAutospacing="1" w:line="240" w:lineRule="auto"/>
+        <w:outlineLvl w:val="0"/>
+        <w:rPr>
+          <w:rFonts w:ascii="Times New Roman" w:eastAsia="Times New Roman" w:hAnsi="Times New Roman" w:cs="Times New Roman"/>
+          <w:b/>
+          <w:bCs/>
+          <w:kern w:val="36"/>
+          <w:sz w:val="48"/>
+          <w:szCs w:val="48"/>
+          <w:lang w:eastAsia="es-CO"/>
+        </w:rPr>
+      </w:pPr>
+      <w:r>
+        <w:rPr>
+          <w:rFonts w:ascii="Times New Roman" w:eastAsia="Times New Roman" w:hAnsi="Times New Roman" w:cs="Times New Roman"/>
+          <w:b/>
+          <w:bCs/>
+          <w:kern w:val="36"/>
+          <w:sz w:val="48"/>
+          <w:szCs w:val="48"/>
+          <w:lang w:eastAsia="es-CO"/>
+        </w:rPr>
         <w:t>Manejo de ramas en GitHub</w:t>
       </w:r>
     </w:p>
@@ -4957,7 +5723,43 @@
           <w:szCs w:val="24"/>
           <w:lang w:eastAsia="es-CO"/>
         </w:rPr>
-        <w:t>Puedes trabajar con ramas que nunca envias a GitHub, así como pueden haber ramas importantes en GitHub que nunca usas en el repositorio local. Lo importantes que aprendas a manejarlas para trabajar profesionalmente.</w:t>
+        <w:t xml:space="preserve">Puedes trabajar con ramas que nunca </w:t>
+      </w:r>
+      <w:r>
+        <w:rPr>
+          <w:rFonts w:ascii="Times New Roman" w:eastAsia="Times New Roman" w:hAnsi="Times New Roman" w:cs="Times New Roman"/>
+          <w:sz w:val="24"/>
+          <w:szCs w:val="24"/>
+          <w:lang w:eastAsia="es-CO"/>
+        </w:rPr>
+        <w:t>envías</w:t>
+      </w:r>
+      <w:r>
+        <w:rPr>
+          <w:rFonts w:ascii="Times New Roman" w:eastAsia="Times New Roman" w:hAnsi="Times New Roman" w:cs="Times New Roman"/>
+          <w:sz w:val="24"/>
+          <w:szCs w:val="24"/>
+          <w:lang w:eastAsia="es-CO"/>
+        </w:rPr>
+        <w:t xml:space="preserve"> a GitHub, así como </w:t>
+      </w:r>
+      <w:r>
+        <w:rPr>
+          <w:rFonts w:ascii="Times New Roman" w:eastAsia="Times New Roman" w:hAnsi="Times New Roman" w:cs="Times New Roman"/>
+          <w:sz w:val="24"/>
+          <w:szCs w:val="24"/>
+          <w:lang w:eastAsia="es-CO"/>
+        </w:rPr>
+        <w:t>puede</w:t>
+      </w:r>
+      <w:r>
+        <w:rPr>
+          <w:rFonts w:ascii="Times New Roman" w:eastAsia="Times New Roman" w:hAnsi="Times New Roman" w:cs="Times New Roman"/>
+          <w:sz w:val="24"/>
+          <w:szCs w:val="24"/>
+          <w:lang w:eastAsia="es-CO"/>
+        </w:rPr>
+        <w:t xml:space="preserve"> haber ramas importantes en GitHub que nunca usas en el repositorio local. Lo importantes que aprendas a manejarlas para trabajar profesionalmente.</w:t>
       </w:r>
     </w:p>
     <w:p>
@@ -5119,6 +5921,17 @@
     </w:p>
     <w:p>
       <w:pPr>
+        <w:spacing w:before="100" w:beforeAutospacing="1" w:after="100" w:afterAutospacing="1" w:line="240" w:lineRule="auto"/>
+        <w:rPr>
+          <w:rFonts w:ascii="Times New Roman" w:eastAsia="Times New Roman" w:hAnsi="Times New Roman" w:cs="Times New Roman"/>
+          <w:sz w:val="24"/>
+          <w:szCs w:val="24"/>
+          <w:lang w:eastAsia="es-CO"/>
+        </w:rPr>
+      </w:pPr>
+    </w:p>
+    <w:p>
+      <w:pPr>
         <w:pStyle w:val="Ttulo1"/>
       </w:pPr>
       <w:r>
@@ -5162,16 +5975,38 @@
       <w:pPr>
         <w:pStyle w:val="Ttulo1"/>
       </w:pPr>
+    </w:p>
+    <w:p>
+      <w:pPr>
+        <w:pStyle w:val="Ttulo1"/>
+      </w:pPr>
+    </w:p>
+    <w:p>
+      <w:pPr>
+        <w:pStyle w:val="Ttulo1"/>
+      </w:pPr>
+    </w:p>
+    <w:p>
+      <w:pPr>
+        <w:pStyle w:val="Ttulo1"/>
+      </w:pPr>
+    </w:p>
+    <w:p>
+      <w:pPr>
+        <w:pStyle w:val="Ttulo1"/>
+      </w:pPr>
       <w:r>
         <w:t>Flujo de trabajo profesional con Pull requests</w:t>
       </w:r>
+      <w:r>
+        <w:t>.</w:t>
+      </w:r>
     </w:p>
     <w:p>
       <w:pPr>
         <w:pStyle w:val="NormalWeb"/>
       </w:pPr>
       <w:r>
-        <w:lastRenderedPageBreak/>
         <w:t xml:space="preserve">En un entorno profesional normalmente se bloquea la rama </w:t>
       </w:r>
       <w:r>
@@ -5230,6 +6065,16 @@
     </w:p>
     <w:p>
       <w:pPr>
+        <w:pStyle w:val="NormalWeb"/>
+      </w:pPr>
+    </w:p>
+    <w:p>
+      <w:pPr>
+        <w:pStyle w:val="NormalWeb"/>
+      </w:pPr>
+    </w:p>
+    <w:p>
+      <w:pPr>
         <w:pStyle w:val="Ttulo1"/>
       </w:pPr>
       <w:r>
@@ -5279,7 +6124,25 @@
           <w:szCs w:val="24"/>
           <w:lang w:eastAsia="es-CO"/>
         </w:rPr>
-        <w:t>En la raíz del proyecto se debe crear un archivo con el nombre “.gitignore” y dentro se colocan los archivos que queremos ignorar ara que no se suban al repositorio</w:t>
+        <w:t xml:space="preserve">En la raíz del proyecto se debe crear un archivo con el nombre “.gitignore” y dentro se colocan los archivos que queremos ignorar </w:t>
+      </w:r>
+      <w:r>
+        <w:rPr>
+          <w:rFonts w:ascii="Times New Roman" w:eastAsia="Times New Roman" w:hAnsi="Times New Roman" w:cs="Times New Roman"/>
+          <w:sz w:val="24"/>
+          <w:szCs w:val="24"/>
+          <w:lang w:eastAsia="es-CO"/>
+        </w:rPr>
+        <w:t>p</w:t>
+      </w:r>
+      <w:r>
+        <w:rPr>
+          <w:rFonts w:ascii="Times New Roman" w:eastAsia="Times New Roman" w:hAnsi="Times New Roman" w:cs="Times New Roman"/>
+          <w:sz w:val="24"/>
+          <w:szCs w:val="24"/>
+          <w:lang w:eastAsia="es-CO"/>
+        </w:rPr>
+        <w:t>ara que no se suban al repositorio</w:t>
       </w:r>
     </w:p>
     <w:p>
@@ -5348,6 +6211,21 @@
     </w:p>
     <w:p>
       <w:pPr>
+        <w:pStyle w:val="NormalWeb"/>
+      </w:pPr>
+    </w:p>
+    <w:p>
+      <w:pPr>
+        <w:pStyle w:val="NormalWeb"/>
+      </w:pPr>
+    </w:p>
+    <w:p>
+      <w:pPr>
+        <w:pStyle w:val="NormalWeb"/>
+      </w:pPr>
+    </w:p>
+    <w:p>
+      <w:pPr>
         <w:spacing w:before="100" w:beforeAutospacing="1" w:after="100" w:afterAutospacing="1" w:line="240" w:lineRule="auto"/>
         <w:rPr>
           <w:rFonts w:ascii="Times New Roman" w:eastAsia="Times New Roman" w:hAnsi="Times New Roman" w:cs="Times New Roman"/>
@@ -5432,6 +6310,11 @@
       <w:pPr>
         <w:pStyle w:val="Ttulo1"/>
       </w:pPr>
+    </w:p>
+    <w:p>
+      <w:pPr>
+        <w:pStyle w:val="Ttulo1"/>
+      </w:pPr>
       <w:r>
         <w:t>Tu sitio web público con GitHub Pages</w:t>
       </w:r>
@@ -5441,7 +6324,6 @@
         <w:pStyle w:val="NormalWeb"/>
       </w:pPr>
       <w:r>
-        <w:lastRenderedPageBreak/>
         <w:t xml:space="preserve">GitHub tiene un servicio de hosting gratis llamado </w:t>
       </w:r>
       <w:r>
@@ -5451,7 +6333,13 @@
         <w:t>GitHub Pages</w:t>
       </w:r>
       <w:r>
-        <w:t>, tu puedes tener un repositorio donde el contenido del repositorio se vaya a GitHub y se vea online.</w:t>
+        <w:t xml:space="preserve">, </w:t>
+      </w:r>
+      <w:r>
+        <w:t>tú</w:t>
+      </w:r>
+      <w:r>
+        <w:t xml:space="preserve"> puedes tener un repositorio donde el contenido del repositorio se vaya a GitHub y se vea online.</w:t>
       </w:r>
     </w:p>
     <w:p>
@@ -5459,7 +6347,10 @@
         <w:pStyle w:val="NormalWeb"/>
       </w:pPr>
       <w:r>
-        <w:t>Publica tu página en GitHub Pages y compártelo con la comunidad en el área de discusiones de la clase, ¡te esperamos!</w:t>
+        <w:t>Publica tu página en GitHub Pages y compártelo con la comunidad</w:t>
+      </w:r>
+      <w:r>
+        <w:t>.</w:t>
       </w:r>
     </w:p>
     <w:p>
@@ -5501,6 +6392,11 @@
       <w:pPr>
         <w:pStyle w:val="Ttulo1"/>
       </w:pPr>
+    </w:p>
+    <w:p>
+      <w:pPr>
+        <w:pStyle w:val="Ttulo1"/>
+      </w:pPr>
       <w:r>
         <w:t>Git Rebase: Reorganizando el trabajo realizado</w:t>
       </w:r>
@@ -5591,6 +6487,14 @@
     </w:p>
     <w:p>
       <w:pPr>
+        <w:pStyle w:val="HTMLconformatoprevio"/>
+        <w:rPr>
+          <w:rStyle w:val="CdigoHTML"/>
+        </w:rPr>
+      </w:pPr>
+    </w:p>
+    <w:p>
+      <w:pPr>
         <w:pStyle w:val="Ttulo1"/>
       </w:pPr>
       <w:r>
@@ -5625,7 +6529,13 @@
         <w:t>git stash</w:t>
       </w:r>
       <w:r>
-        <w:t xml:space="preserve"> es típico cuando estamos cambios que no merecen una rama o no merecen un </w:t>
+        <w:t xml:space="preserve"> es típico cuando estamos </w:t>
+      </w:r>
+      <w:r>
+        <w:t xml:space="preserve">haciendo </w:t>
+      </w:r>
+      <w:r>
+        <w:t xml:space="preserve">cambios que no merecen una rama o no merecen un </w:t>
       </w:r>
       <w:r>
         <w:rPr>
@@ -5636,6 +6546,11 @@
       <w:r>
         <w:t xml:space="preserve"> si no simplemente estamos probando algo y luego quieres volver rápidamente a tu versión anterior la cual es la correcta.</w:t>
       </w:r>
+    </w:p>
+    <w:p>
+      <w:pPr>
+        <w:pStyle w:val="NormalWeb"/>
+      </w:pPr>
     </w:p>
     <w:p>
       <w:pPr>
@@ -5754,8 +6669,12 @@
       <w:pPr>
         <w:pStyle w:val="Ttulo1"/>
       </w:pPr>
-      <w:r>
-        <w:lastRenderedPageBreak/>
+    </w:p>
+    <w:p>
+      <w:pPr>
+        <w:pStyle w:val="Ttulo1"/>
+      </w:pPr>
+      <w:r>
         <w:t>Git cherry-pick: Traer commits viejos al head de un branch</w:t>
       </w:r>
     </w:p>
@@ -5772,10 +6691,19 @@
         <w:t>Existe un mundo</w:t>
       </w:r>
       <w:r>
+        <w:t xml:space="preserve"> </w:t>
+      </w:r>
+      <w:r>
         <w:t>tag</w:t>
       </w:r>
       <w:r>
-        <w:t xml:space="preserve"> alternativo en el cual vamos avanzando en una rama pero necesitamos en </w:t>
+        <w:t xml:space="preserve"> alternativo en el cual vamos avanzando en una rama pero</w:t>
+      </w:r>
+      <w:r>
+        <w:t xml:space="preserve"> </w:t>
+      </w:r>
+      <w:r>
+        <w:t xml:space="preserve">necesitamos en </w:t>
       </w:r>
       <w:r>
         <w:rPr>
@@ -5834,6 +6762,19 @@
     </w:p>
     <w:p>
       <w:pPr>
+        <w:pStyle w:val="NormalWeb"/>
+        <w:rPr>
+          <w:rStyle w:val="nfasis"/>
+        </w:rPr>
+      </w:pPr>
+    </w:p>
+    <w:p>
+      <w:pPr>
+        <w:pStyle w:val="NormalWeb"/>
+      </w:pPr>
+    </w:p>
+    <w:p>
+      <w:pPr>
         <w:pStyle w:val="Ttulo1"/>
       </w:pPr>
       <w:r>
@@ -5865,6 +6806,21 @@
       <w:r>
         <w:t xml:space="preserve"> en inglés es remendar y lo que hará es que los cambios que hicimos nos lo agregará al commit anterior.</w:t>
       </w:r>
+    </w:p>
+    <w:p>
+      <w:pPr>
+        <w:spacing w:before="100" w:beforeAutospacing="1" w:after="100" w:afterAutospacing="1" w:line="240" w:lineRule="auto"/>
+        <w:outlineLvl w:val="0"/>
+        <w:rPr>
+          <w:rFonts w:ascii="Times New Roman" w:eastAsia="Times New Roman" w:hAnsi="Times New Roman" w:cs="Times New Roman"/>
+          <w:b/>
+          <w:bCs/>
+          <w:kern w:val="36"/>
+          <w:sz w:val="48"/>
+          <w:szCs w:val="48"/>
+          <w:lang w:eastAsia="es-CO"/>
+        </w:rPr>
+      </w:pPr>
     </w:p>
     <w:p>
       <w:pPr>
@@ -6125,7 +7081,11 @@
           <w:lang w:eastAsia="es-CO"/>
         </w:rPr>
       </w:pPr>
-      <w:r>
+    </w:p>
+    <w:p>
+      <w:pPr>
+        <w:spacing w:before="100" w:beforeAutospacing="1" w:after="100" w:afterAutospacing="1" w:line="240" w:lineRule="auto"/>
+        <w:outlineLvl w:val="0"/>
         <w:rPr>
           <w:rFonts w:ascii="Times New Roman" w:eastAsia="Times New Roman" w:hAnsi="Times New Roman" w:cs="Times New Roman"/>
           <w:b/>
@@ -6135,7 +7095,62 @@
           <w:szCs w:val="48"/>
           <w:lang w:eastAsia="es-CO"/>
         </w:rPr>
-        <w:lastRenderedPageBreak/>
+      </w:pPr>
+    </w:p>
+    <w:p>
+      <w:pPr>
+        <w:spacing w:before="100" w:beforeAutospacing="1" w:after="100" w:afterAutospacing="1" w:line="240" w:lineRule="auto"/>
+        <w:outlineLvl w:val="0"/>
+        <w:rPr>
+          <w:rFonts w:ascii="Times New Roman" w:eastAsia="Times New Roman" w:hAnsi="Times New Roman" w:cs="Times New Roman"/>
+          <w:b/>
+          <w:bCs/>
+          <w:kern w:val="36"/>
+          <w:sz w:val="48"/>
+          <w:szCs w:val="48"/>
+          <w:lang w:eastAsia="es-CO"/>
+        </w:rPr>
+      </w:pPr>
+    </w:p>
+    <w:p>
+      <w:pPr>
+        <w:spacing w:before="100" w:beforeAutospacing="1" w:after="100" w:afterAutospacing="1" w:line="240" w:lineRule="auto"/>
+        <w:outlineLvl w:val="0"/>
+        <w:rPr>
+          <w:rFonts w:ascii="Times New Roman" w:eastAsia="Times New Roman" w:hAnsi="Times New Roman" w:cs="Times New Roman"/>
+          <w:b/>
+          <w:bCs/>
+          <w:kern w:val="36"/>
+          <w:sz w:val="48"/>
+          <w:szCs w:val="48"/>
+          <w:lang w:eastAsia="es-CO"/>
+        </w:rPr>
+      </w:pPr>
+    </w:p>
+    <w:p>
+      <w:pPr>
+        <w:spacing w:before="100" w:beforeAutospacing="1" w:after="100" w:afterAutospacing="1" w:line="240" w:lineRule="auto"/>
+        <w:outlineLvl w:val="0"/>
+        <w:rPr>
+          <w:rFonts w:ascii="Times New Roman" w:eastAsia="Times New Roman" w:hAnsi="Times New Roman" w:cs="Times New Roman"/>
+          <w:b/>
+          <w:bCs/>
+          <w:kern w:val="36"/>
+          <w:sz w:val="48"/>
+          <w:szCs w:val="48"/>
+          <w:lang w:eastAsia="es-CO"/>
+        </w:rPr>
+      </w:pPr>
+      <w:r>
+        <w:rPr>
+          <w:rFonts w:ascii="Times New Roman" w:eastAsia="Times New Roman" w:hAnsi="Times New Roman" w:cs="Times New Roman"/>
+          <w:b/>
+          <w:bCs/>
+          <w:kern w:val="36"/>
+          <w:sz w:val="48"/>
+          <w:szCs w:val="48"/>
+          <w:lang w:eastAsia="es-CO"/>
+        </w:rPr>
         <w:t>Buscar en archivos y commits de Git con Grep y log</w:t>
       </w:r>
     </w:p>
@@ -6357,52 +7372,28 @@
       </w:pPr>
       <w:r>
         <w:rPr>
-          <w:rFonts w:ascii="Times New Roman" w:eastAsia="Times New Roman" w:hAnsi="Times New Roman" w:cs="Times New Roman"/>
-          <w:sz w:val="24"/>
-          <w:szCs w:val="24"/>
-          <w:lang w:eastAsia="es-CO"/>
-        </w:rPr>
-        <w:t xml:space="preserve">Si queremos buscar cuántas veces utilizamos un atributo de HTML lo hacemos con </w:t>
-      </w:r>
-      <w:r>
-        <w:rPr>
-          <w:rFonts w:ascii="Courier New" w:eastAsia="Times New Roman" w:hAnsi="Courier New" w:cs="Courier New"/>
-          <w:sz w:val="20"/>
-          <w:szCs w:val="20"/>
-          <w:lang w:eastAsia="es-CO"/>
-        </w:rPr>
-        <w:t>git grep -c "&lt;p&gt;"</w:t>
-      </w:r>
-      <w:r>
-        <w:rPr>
-          <w:rFonts w:ascii="Times New Roman" w:eastAsia="Times New Roman" w:hAnsi="Times New Roman" w:cs="Times New Roman"/>
-          <w:sz w:val="24"/>
-          <w:szCs w:val="24"/>
-          <w:lang w:eastAsia="es-CO"/>
-        </w:rPr>
-        <w:t>.</w:t>
-      </w:r>
-    </w:p>
-    <w:p>
-      <w:pPr>
-        <w:autoSpaceDE w:val="0"/>
-        <w:autoSpaceDN w:val="0"/>
-        <w:adjustRightInd w:val="0"/>
-        <w:spacing w:after="0" w:line="240" w:lineRule="auto"/>
-        <w:rPr>
-          <w:rFonts w:ascii="Lucida Console" w:hAnsi="Lucida Console" w:cs="Lucida Console"/>
-          <w:sz w:val="18"/>
-          <w:szCs w:val="18"/>
-        </w:rPr>
-      </w:pPr>
-      <w:r>
-        <w:rPr>
           <w:noProof/>
         </w:rPr>
         <w:drawing>
-          <wp:inline distT="0" distB="0" distL="0" distR="0" wp14:anchorId="79E1CFCC" wp14:editId="08799F12">
-            <wp:extent cx="5612130" cy="3031490"/>
-            <wp:effectExtent l="0" t="0" r="7620" b="0"/>
+          <wp:anchor distT="0" distB="0" distL="114300" distR="114300" simplePos="0" relativeHeight="251658240" behindDoc="1" locked="0" layoutInCell="1" allowOverlap="1" wp14:anchorId="79E1CFCC" wp14:editId="4A3E4423">
+            <wp:simplePos x="0" y="0"/>
+            <wp:positionH relativeFrom="page">
+              <wp:align>right</wp:align>
+            </wp:positionH>
+            <wp:positionV relativeFrom="paragraph">
+              <wp:posOffset>530225</wp:posOffset>
+            </wp:positionV>
+            <wp:extent cx="7581900" cy="4095750"/>
+            <wp:effectExtent l="0" t="0" r="0" b="0"/>
+            <wp:wrapTight wrapText="bothSides">
+              <wp:wrapPolygon edited="0">
+                <wp:start x="0" y="0"/>
+                <wp:lineTo x="0" y="21500"/>
+                <wp:lineTo x="21546" y="21500"/>
+                <wp:lineTo x="21546" y="0"/>
+                <wp:lineTo x="0" y="0"/>
+              </wp:wrapPolygon>
+            </wp:wrapTight>
             <wp:docPr id="5" name="Imagen 5"/>
             <wp:cNvGraphicFramePr>
               <a:graphicFrameLocks xmlns:a="http://schemas.openxmlformats.org/drawingml/2006/main" noChangeAspect="1"/>
@@ -6415,7 +7406,13 @@
                     <pic:cNvPicPr/>
                   </pic:nvPicPr>
                   <pic:blipFill>
-                    <a:blip r:embed="rId11"/>
+                    <a:blip r:embed="rId11" cstate="print">
+                      <a:extLst>
+                        <a:ext uri="{28A0092B-C50C-407E-A947-70E740481C1C}">
+                          <a14:useLocalDpi xmlns:a14="http://schemas.microsoft.com/office/drawing/2010/main" val="0"/>
+                        </a:ext>
+                      </a:extLst>
+                    </a:blip>
                     <a:stretch>
                       <a:fillRect/>
                     </a:stretch>
@@ -6423,7 +7420,7 @@
                   <pic:spPr>
                     <a:xfrm>
                       <a:off x="0" y="0"/>
-                      <a:ext cx="5612130" cy="3031490"/>
+                      <a:ext cx="7581900" cy="4095750"/>
                     </a:xfrm>
                     <a:prstGeom prst="rect">
                       <a:avLst/>
@@ -6432,8 +7429,41 @@
                 </pic:pic>
               </a:graphicData>
             </a:graphic>
-          </wp:inline>
+            <wp14:sizeRelH relativeFrom="margin">
+              <wp14:pctWidth>0</wp14:pctWidth>
+            </wp14:sizeRelH>
+            <wp14:sizeRelV relativeFrom="margin">
+              <wp14:pctHeight>0</wp14:pctHeight>
+            </wp14:sizeRelV>
+          </wp:anchor>
         </w:drawing>
+      </w:r>
+      <w:r>
+        <w:rPr>
+          <w:rFonts w:ascii="Times New Roman" w:eastAsia="Times New Roman" w:hAnsi="Times New Roman" w:cs="Times New Roman"/>
+          <w:sz w:val="24"/>
+          <w:szCs w:val="24"/>
+          <w:lang w:eastAsia="es-CO"/>
+        </w:rPr>
+        <w:t xml:space="preserve">Si queremos buscar cuántas veces utilizamos un atributo de HTML lo hacemos con </w:t>
+      </w:r>
+      <w:r>
+        <w:rPr>
+          <w:rFonts w:ascii="Courier New" w:eastAsia="Times New Roman" w:hAnsi="Courier New" w:cs="Courier New"/>
+          <w:sz w:val="20"/>
+          <w:szCs w:val="20"/>
+          <w:lang w:eastAsia="es-CO"/>
+        </w:rPr>
+        <w:t>git grep -c "&lt;p&gt;"</w:t>
+      </w:r>
+      <w:r>
+        <w:rPr>
+          <w:rFonts w:ascii="Times New Roman" w:eastAsia="Times New Roman" w:hAnsi="Times New Roman" w:cs="Times New Roman"/>
+          <w:sz w:val="24"/>
+          <w:szCs w:val="24"/>
+          <w:lang w:eastAsia="es-CO"/>
+        </w:rPr>
+        <w:t>.</w:t>
       </w:r>
     </w:p>
     <w:p>
@@ -6456,9 +7486,9 @@
         <w:adjustRightInd w:val="0"/>
         <w:spacing w:after="0" w:line="240" w:lineRule="auto"/>
         <w:rPr>
-          <w:rFonts w:ascii="Times New Roman" w:hAnsi="Times New Roman" w:cs="Times New Roman"/>
-          <w:sz w:val="48"/>
-          <w:szCs w:val="48"/>
+          <w:rFonts w:ascii="Lucida Console" w:hAnsi="Lucida Console" w:cs="Lucida Console"/>
+          <w:sz w:val="18"/>
+          <w:szCs w:val="18"/>
         </w:rPr>
       </w:pPr>
     </w:p>
@@ -6496,10 +7526,22 @@
         <w:spacing w:after="0" w:line="240" w:lineRule="auto"/>
         <w:rPr>
           <w:rFonts w:ascii="Times New Roman" w:hAnsi="Times New Roman" w:cs="Times New Roman"/>
-          <w:sz w:val="48"/>
-          <w:szCs w:val="48"/>
-        </w:rPr>
-      </w:pPr>
+          <w:b/>
+          <w:bCs/>
+          <w:sz w:val="40"/>
+          <w:szCs w:val="40"/>
+        </w:rPr>
+      </w:pPr>
+      <w:r>
+        <w:rPr>
+          <w:rFonts w:ascii="Times New Roman" w:hAnsi="Times New Roman" w:cs="Times New Roman"/>
+          <w:b/>
+          <w:bCs/>
+          <w:sz w:val="40"/>
+          <w:szCs w:val="40"/>
+        </w:rPr>
+        <w:t>CREAR PALABRAS CLAVE QUE EJECUTEN COMANDOS.</w:t>
+      </w:r>
     </w:p>
     <w:p>
       <w:pPr>
@@ -6508,92 +7550,6 @@
         <w:adjustRightInd w:val="0"/>
         <w:spacing w:after="0" w:line="240" w:lineRule="auto"/>
         <w:rPr>
-          <w:rFonts w:ascii="Times New Roman" w:hAnsi="Times New Roman" w:cs="Times New Roman"/>
-          <w:sz w:val="48"/>
-          <w:szCs w:val="48"/>
-        </w:rPr>
-      </w:pPr>
-    </w:p>
-    <w:p>
-      <w:pPr>
-        <w:autoSpaceDE w:val="0"/>
-        <w:autoSpaceDN w:val="0"/>
-        <w:adjustRightInd w:val="0"/>
-        <w:spacing w:after="0" w:line="240" w:lineRule="auto"/>
-        <w:rPr>
-          <w:rFonts w:ascii="Times New Roman" w:hAnsi="Times New Roman" w:cs="Times New Roman"/>
-          <w:sz w:val="48"/>
-          <w:szCs w:val="48"/>
-        </w:rPr>
-      </w:pPr>
-    </w:p>
-    <w:p>
-      <w:pPr>
-        <w:autoSpaceDE w:val="0"/>
-        <w:autoSpaceDN w:val="0"/>
-        <w:adjustRightInd w:val="0"/>
-        <w:spacing w:after="0" w:line="240" w:lineRule="auto"/>
-        <w:rPr>
-          <w:rFonts w:ascii="Times New Roman" w:hAnsi="Times New Roman" w:cs="Times New Roman"/>
-          <w:sz w:val="48"/>
-          <w:szCs w:val="48"/>
-        </w:rPr>
-      </w:pPr>
-    </w:p>
-    <w:p>
-      <w:pPr>
-        <w:autoSpaceDE w:val="0"/>
-        <w:autoSpaceDN w:val="0"/>
-        <w:adjustRightInd w:val="0"/>
-        <w:spacing w:after="0" w:line="240" w:lineRule="auto"/>
-        <w:rPr>
-          <w:rFonts w:ascii="Times New Roman" w:hAnsi="Times New Roman" w:cs="Times New Roman"/>
-          <w:sz w:val="48"/>
-          <w:szCs w:val="48"/>
-        </w:rPr>
-      </w:pPr>
-    </w:p>
-    <w:p>
-      <w:pPr>
-        <w:autoSpaceDE w:val="0"/>
-        <w:autoSpaceDN w:val="0"/>
-        <w:adjustRightInd w:val="0"/>
-        <w:spacing w:after="0" w:line="240" w:lineRule="auto"/>
-        <w:rPr>
-          <w:rFonts w:ascii="Times New Roman" w:hAnsi="Times New Roman" w:cs="Times New Roman"/>
-          <w:sz w:val="48"/>
-          <w:szCs w:val="48"/>
-        </w:rPr>
-      </w:pPr>
-    </w:p>
-    <w:p>
-      <w:pPr>
-        <w:autoSpaceDE w:val="0"/>
-        <w:autoSpaceDN w:val="0"/>
-        <w:adjustRightInd w:val="0"/>
-        <w:spacing w:after="0" w:line="240" w:lineRule="auto"/>
-        <w:rPr>
-          <w:rFonts w:ascii="Times New Roman" w:hAnsi="Times New Roman" w:cs="Times New Roman"/>
-          <w:sz w:val="48"/>
-          <w:szCs w:val="48"/>
-        </w:rPr>
-      </w:pPr>
-      <w:r>
-        <w:rPr>
-          <w:rFonts w:ascii="Times New Roman" w:hAnsi="Times New Roman" w:cs="Times New Roman"/>
-          <w:sz w:val="48"/>
-          <w:szCs w:val="48"/>
-        </w:rPr>
-        <w:t>CREAR PALABRAS CLAVE QUE EJECUTEN COMANDOS.</w:t>
-      </w:r>
-    </w:p>
-    <w:p>
-      <w:pPr>
-        <w:autoSpaceDE w:val="0"/>
-        <w:autoSpaceDN w:val="0"/>
-        <w:adjustRightInd w:val="0"/>
-        <w:spacing w:after="0" w:line="240" w:lineRule="auto"/>
-        <w:rPr>
           <w:rFonts w:ascii="Lucida Console" w:hAnsi="Lucida Console" w:cs="Lucida Console"/>
           <w:sz w:val="18"/>
           <w:szCs w:val="18"/>
@@ -6604,8 +7560,8 @@
           <w:noProof/>
         </w:rPr>
         <w:drawing>
-          <wp:inline distT="0" distB="0" distL="0" distR="0" wp14:anchorId="351C40B5" wp14:editId="17EB1FBF">
-            <wp:extent cx="4933950" cy="3238500"/>
+          <wp:inline distT="0" distB="0" distL="0" distR="0" wp14:anchorId="351C40B5" wp14:editId="3052FF8A">
+            <wp:extent cx="5645019" cy="3705225"/>
             <wp:effectExtent l="0" t="0" r="0" b="0"/>
             <wp:docPr id="6" name="Imagen 6"/>
             <wp:cNvGraphicFramePr>
@@ -6627,7 +7583,7 @@
                   <pic:spPr>
                     <a:xfrm>
                       <a:off x="0" y="0"/>
-                      <a:ext cx="4933950" cy="3238500"/>
+                      <a:ext cx="5651870" cy="3709722"/>
                     </a:xfrm>
                     <a:prstGeom prst="rect">
                       <a:avLst/>
@@ -6661,18 +7617,90 @@
         <w:spacing w:after="0" w:line="240" w:lineRule="auto"/>
         <w:jc w:val="center"/>
         <w:rPr>
+          <w:rFonts w:ascii="Times New Roman" w:hAnsi="Times New Roman" w:cs="Times New Roman"/>
+          <w:sz w:val="24"/>
+          <w:szCs w:val="24"/>
+        </w:rPr>
+      </w:pPr>
+      <w:r>
+        <w:rPr>
+          <w:rFonts w:ascii="Times New Roman" w:hAnsi="Times New Roman" w:cs="Times New Roman"/>
+          <w:sz w:val="24"/>
+          <w:szCs w:val="24"/>
+        </w:rPr>
+        <w:t>En este caso la palabra</w:t>
+      </w:r>
+      <w:r>
+        <w:rPr>
+          <w:rFonts w:ascii="Lucida Console" w:hAnsi="Lucida Console" w:cs="Lucida Console"/>
+          <w:sz w:val="24"/>
+          <w:szCs w:val="24"/>
+        </w:rPr>
+        <w:t xml:space="preserve"> </w:t>
+      </w:r>
+      <w:r>
+        <w:rPr>
           <w:rFonts w:ascii="Lucida Console" w:hAnsi="Lucida Console" w:cs="Lucida Console"/>
           <w:sz w:val="18"/>
           <w:szCs w:val="18"/>
         </w:rPr>
-      </w:pPr>
-      <w:r>
+        <w:t xml:space="preserve">“stats” </w:t>
+      </w:r>
+      <w:r>
+        <w:rPr>
+          <w:rFonts w:ascii="Times New Roman" w:hAnsi="Times New Roman" w:cs="Times New Roman"/>
+          <w:sz w:val="24"/>
+          <w:szCs w:val="24"/>
+        </w:rPr>
+        <w:t>va a</w:t>
+      </w:r>
+      <w:r>
+        <w:rPr>
+          <w:rFonts w:ascii="Times New Roman" w:hAnsi="Times New Roman" w:cs="Times New Roman"/>
+          <w:sz w:val="24"/>
+          <w:szCs w:val="24"/>
+        </w:rPr>
+        <w:t xml:space="preserve"> ser lo mismo que ejecutar</w:t>
+      </w:r>
+      <w:r>
+        <w:rPr>
+          <w:rFonts w:ascii="Times New Roman" w:hAnsi="Times New Roman" w:cs="Times New Roman"/>
+          <w:sz w:val="24"/>
+          <w:szCs w:val="24"/>
+        </w:rPr>
+        <w:t>:</w:t>
+      </w:r>
+    </w:p>
+    <w:p>
+      <w:pPr>
+        <w:autoSpaceDE w:val="0"/>
+        <w:autoSpaceDN w:val="0"/>
+        <w:adjustRightInd w:val="0"/>
+        <w:spacing w:after="0" w:line="240" w:lineRule="auto"/>
+        <w:jc w:val="center"/>
         <w:rPr>
           <w:rFonts w:ascii="Lucida Console" w:hAnsi="Lucida Console" w:cs="Lucida Console"/>
           <w:sz w:val="18"/>
           <w:szCs w:val="18"/>
-        </w:rPr>
-        <w:t>En este caso la palabra “stats” va ser lo mismo que ejecutar “git shorlog -sn –all –no-merges”</w:t>
+          <w:lang w:val="en-US"/>
+        </w:rPr>
+      </w:pPr>
+      <w:r>
+        <w:rPr>
+          <w:rFonts w:ascii="Lucida Console" w:hAnsi="Lucida Console" w:cs="Lucida Console"/>
+          <w:sz w:val="24"/>
+          <w:szCs w:val="24"/>
+        </w:rPr>
+        <w:t xml:space="preserve"> </w:t>
+      </w:r>
+      <w:r>
+        <w:rPr>
+          <w:rFonts w:ascii="Lucida Console" w:hAnsi="Lucida Console" w:cs="Lucida Console"/>
+          <w:sz w:val="18"/>
+          <w:szCs w:val="18"/>
+          <w:lang w:val="en-US"/>
+        </w:rPr>
+        <w:t>“git shorlog -sn –all –no-merges”</w:t>
       </w:r>
     </w:p>
     <w:p>
@@ -6680,7 +7708,13 @@
         <w:pStyle w:val="NormalWeb"/>
       </w:pPr>
       <w:r>
-        <w:t xml:space="preserve">Solo seria ejecutar el comando </w:t>
+        <w:t xml:space="preserve">Solo </w:t>
+      </w:r>
+      <w:r>
+        <w:t>sería</w:t>
+      </w:r>
+      <w:r>
+        <w:t xml:space="preserve"> ejecutar el comando </w:t>
       </w:r>
       <w:r>
         <w:sym w:font="Wingdings" w:char="F0E0"/>
@@ -6705,7 +7739,7 @@
 </file>
 
 <file path=word/numbering.xml><?xml version="1.0" encoding="utf-8"?>
-<w:numbering xmlns:wpc="http://schemas.microsoft.com/office/word/2010/wordprocessingCanvas" xmlns:cx="http://schemas.microsoft.com/office/drawing/2014/chartex" xmlns:cx1="http://schemas.microsoft.com/office/drawing/2015/9/8/chartex" xmlns:cx2="http://schemas.microsoft.com/office/drawing/2015/10/21/chartex" xmlns:cx3="http://schemas.microsoft.com/office/drawing/2016/5/9/chartex" xmlns:cx4="http://schemas.microsoft.com/office/drawing/2016/5/10/chartex" xmlns:cx5="http://schemas.microsoft.com/office/drawing/2016/5/11/chartex" xmlns:cx6="http://schemas.microsoft.com/office/drawing/2016/5/12/chartex" xmlns:cx7="http://schemas.microsoft.com/office/drawing/2016/5/13/chartex" xmlns:cx8="http://schemas.microsoft.com/office/drawing/2016/5/14/chartex" xmlns:mc="http://schemas.openxmlformats.org/markup-compatibility/2006" xmlns:aink="http://schemas.microsoft.com/office/drawing/2016/ink" xmlns:am3d="http://schemas.microsoft.com/office/drawing/2017/model3d" xmlns:o="urn:schemas-microsoft-com:office:office" xmlns:r="http://schemas.openxmlformats.org/officeDocument/2006/relationships" xmlns:m="http://schemas.openxmlformats.org/officeDocument/2006/math" xmlns:v="urn:schemas-microsoft-com:vml" xmlns:wp14="http://schemas.microsoft.com/office/word/2010/wordprocessingDrawing" xmlns:wp="http://schemas.openxmlformats.org/drawingml/2006/wordprocessingDrawing" xmlns:w10="urn:schemas-microsoft-com:office:word" xmlns:w="http://schemas.openxmlformats.org/wordprocessingml/2006/main" xmlns:w14="http://schemas.microsoft.com/office/word/2010/wordml" xmlns:w15="http://schemas.microsoft.com/office/word/2012/wordml" xmlns:w16cid="http://schemas.microsoft.com/office/word/2016/wordml/cid" xmlns:w16se="http://schemas.microsoft.com/office/word/2015/wordml/symex" xmlns:wpg="http://schemas.microsoft.com/office/word/2010/wordprocessingGroup" xmlns:wpi="http://schemas.microsoft.com/office/word/2010/wordprocessingInk" xmlns:wne="http://schemas.microsoft.com/office/word/2006/wordml" xmlns:wps="http://schemas.microsoft.com/office/word/2010/wordprocessingShape" mc:Ignorable="w14 w15 w16se w16cid wp14">
+<w:numbering xmlns:wpc="http://schemas.microsoft.com/office/word/2010/wordprocessingCanvas" xmlns:cx="http://schemas.microsoft.com/office/drawing/2014/chartex" xmlns:cx1="http://schemas.microsoft.com/office/drawing/2015/9/8/chartex" xmlns:cx2="http://schemas.microsoft.com/office/drawing/2015/10/21/chartex" xmlns:cx3="http://schemas.microsoft.com/office/drawing/2016/5/9/chartex" xmlns:cx4="http://schemas.microsoft.com/office/drawing/2016/5/10/chartex" xmlns:cx5="http://schemas.microsoft.com/office/drawing/2016/5/11/chartex" xmlns:cx6="http://schemas.microsoft.com/office/drawing/2016/5/12/chartex" xmlns:cx7="http://schemas.microsoft.com/office/drawing/2016/5/13/chartex" xmlns:cx8="http://schemas.microsoft.com/office/drawing/2016/5/14/chartex" xmlns:mc="http://schemas.openxmlformats.org/markup-compatibility/2006" xmlns:aink="http://schemas.microsoft.com/office/drawing/2016/ink" xmlns:am3d="http://schemas.microsoft.com/office/drawing/2017/model3d" xmlns:o="urn:schemas-microsoft-com:office:office" xmlns:r="http://schemas.openxmlformats.org/officeDocument/2006/relationships" xmlns:m="http://schemas.openxmlformats.org/officeDocument/2006/math" xmlns:v="urn:schemas-microsoft-com:vml" xmlns:wp14="http://schemas.microsoft.com/office/word/2010/wordprocessingDrawing" xmlns:wp="http://schemas.openxmlformats.org/drawingml/2006/wordprocessingDrawing" xmlns:w10="urn:schemas-microsoft-com:office:word" xmlns:w="http://schemas.openxmlformats.org/wordprocessingml/2006/main" xmlns:w14="http://schemas.microsoft.com/office/word/2010/wordml" xmlns:w15="http://schemas.microsoft.com/office/word/2012/wordml" xmlns:w16cex="http://schemas.microsoft.com/office/word/2018/wordml/cex" xmlns:w16cid="http://schemas.microsoft.com/office/word/2016/wordml/cid" xmlns:w16="http://schemas.microsoft.com/office/word/2018/wordml" xmlns:w16se="http://schemas.microsoft.com/office/word/2015/wordml/symex" xmlns:wpg="http://schemas.microsoft.com/office/word/2010/wordprocessingGroup" xmlns:wpi="http://schemas.microsoft.com/office/word/2010/wordprocessingInk" xmlns:wne="http://schemas.microsoft.com/office/word/2006/wordml" xmlns:wps="http://schemas.microsoft.com/office/word/2010/wordprocessingShape" mc:Ignorable="w14 w15 w16se w16cid w16 w16cex wp14">
   <w:abstractNum w:abstractNumId="0" w15:restartNumberingAfterBreak="0">
     <w:nsid w:val="093201B0"/>
     <w:multiLevelType w:val="multilevel"/>
@@ -8650,7 +9684,7 @@
 </file>
 
 <file path=word/styles.xml><?xml version="1.0" encoding="utf-8"?>
-<w:styles xmlns:mc="http://schemas.openxmlformats.org/markup-compatibility/2006" xmlns:r="http://schemas.openxmlformats.org/officeDocument/2006/relationships" xmlns:w="http://schemas.openxmlformats.org/wordprocessingml/2006/main" xmlns:w14="http://schemas.microsoft.com/office/word/2010/wordml" xmlns:w15="http://schemas.microsoft.com/office/word/2012/wordml" xmlns:w16cid="http://schemas.microsoft.com/office/word/2016/wordml/cid" xmlns:w16se="http://schemas.microsoft.com/office/word/2015/wordml/symex" mc:Ignorable="w14 w15 w16se w16cid">
+<w:styles xmlns:mc="http://schemas.openxmlformats.org/markup-compatibility/2006" xmlns:r="http://schemas.openxmlformats.org/officeDocument/2006/relationships" xmlns:w="http://schemas.openxmlformats.org/wordprocessingml/2006/main" xmlns:w14="http://schemas.microsoft.com/office/word/2010/wordml" xmlns:w15="http://schemas.microsoft.com/office/word/2012/wordml" xmlns:w16cex="http://schemas.microsoft.com/office/word/2018/wordml/cex" xmlns:w16cid="http://schemas.microsoft.com/office/word/2016/wordml/cid" xmlns:w16="http://schemas.microsoft.com/office/word/2018/wordml" xmlns:w16se="http://schemas.microsoft.com/office/word/2015/wordml/symex" mc:Ignorable="w14 w15 w16se w16cid w16 w16cex">
   <w:docDefaults>
     <w:rPrDefault>
       <w:rPr>

</xml_diff>